<commit_message>
Design adjustements in template for printed invoices
</commit_message>
<xml_diff>
--- a/back/aigar_data/plantilla_recibo.docx
+++ b/back/aigar_data/plantilla_recibo.docx
@@ -6,18 +6,18 @@
       <w:pPr>
         <w:pStyle w:val="Normal"/>
         <w:rPr>
-          <w:rFonts w:ascii="Verdana" w:hAnsi="Verdana"/>
+          <w:rFonts w:ascii="Liberation Serif" w:hAnsi="Liberation Serif"/>
           <w:sz w:val="20"/>
           <w:szCs w:val="20"/>
         </w:rPr>
       </w:pPr>
       <w:r>
         <w:rPr>
-          <w:rFonts w:ascii="Verdana" w:hAnsi="Verdana"/>
+          <w:rFonts w:ascii="Liberation Serif" w:hAnsi="Liberation Serif"/>
           <w:sz w:val="20"/>
           <w:szCs w:val="20"/>
         </w:rPr>
-        <w:t xml:space="preserve">+++FOR invoice IN invoices+++                              </w:t>
+        <w:t>+++FOR invoice IN invoices+++</w:t>
       </w:r>
     </w:p>
     <w:tbl>
@@ -35,13 +35,14 @@
         <w:tblLook w:val="04a0" w:noHBand="0" w:noVBand="1" w:firstColumn="1" w:lastRow="0" w:lastColumn="0" w:firstRow="1"/>
       </w:tblPr>
       <w:tblGrid>
-        <w:gridCol w:w="1516"/>
+        <w:gridCol w:w="1515"/>
         <w:gridCol w:w="3574"/>
-        <w:gridCol w:w="4541"/>
+        <w:gridCol w:w="4542"/>
       </w:tblGrid>
       <w:tr>
         <w:trPr>
           <w:trHeight w:val="288" w:hRule="exact"/>
+          <w:cantSplit w:val="true"/>
         </w:trPr>
         <w:tc>
           <w:tcPr>
@@ -53,18 +54,19 @@
           <w:p>
             <w:pPr>
               <w:pStyle w:val="Standard"/>
+              <w:keepNext w:val="true"/>
               <w:widowControl w:val="false"/>
               <w:spacing w:before="0" w:after="200"/>
               <w:jc w:val="center"/>
               <w:rPr>
-                <w:rFonts w:ascii="Verdana" w:hAnsi="Verdana"/>
-                <w:sz w:val="20"/>
-                <w:szCs w:val="20"/>
-              </w:rPr>
-            </w:pPr>
-            <w:r>
-              <w:rPr>
-                <w:rFonts w:ascii="Verdana" w:hAnsi="Verdana"/>
+                <w:rFonts w:ascii="Liberation Serif" w:hAnsi="Liberation Serif"/>
+                <w:sz w:val="20"/>
+                <w:szCs w:val="20"/>
+              </w:rPr>
+            </w:pPr>
+            <w:r>
+              <w:rPr>
+                <w:rFonts w:ascii="Liberation Serif" w:hAnsi="Liberation Serif"/>
                 <w:b/>
                 <w:bCs/>
                 <w:sz w:val="20"/>
@@ -78,10 +80,11 @@
       <w:tr>
         <w:trPr>
           <w:trHeight w:val="374" w:hRule="exact"/>
+          <w:cantSplit w:val="true"/>
         </w:trPr>
         <w:tc>
           <w:tcPr>
-            <w:tcW w:w="1516" w:type="dxa"/>
+            <w:tcW w:w="1515" w:type="dxa"/>
             <w:vMerge w:val="restart"/>
             <w:tcBorders/>
             <w:shd w:color="auto" w:fill="auto" w:val="clear"/>
@@ -89,6 +92,7 @@
           <w:p>
             <w:pPr>
               <w:pStyle w:val="Normal"/>
+              <w:keepNext w:val="true"/>
               <w:widowControl w:val="false"/>
               <w:spacing w:lineRule="auto" w:line="240" w:before="0" w:after="200"/>
               <w:rPr/>
@@ -96,7 +100,7 @@
             <w:r>
               <w:rPr>
                 <w:rStyle w:val="Textooriginal"/>
-                <w:rFonts w:ascii="Verdana" w:hAnsi="Verdana"/>
+                <w:rFonts w:ascii="Liberation Serif" w:hAnsi="Liberation Serif"/>
                 <w:b/>
                 <w:bCs/>
                 <w:sz w:val="20"/>
@@ -117,14 +121,14 @@
               <w:pStyle w:val="Standard"/>
               <w:widowControl w:val="false"/>
               <w:rPr>
-                <w:rFonts w:ascii="Verdana" w:hAnsi="Verdana"/>
-                <w:sz w:val="20"/>
-                <w:szCs w:val="20"/>
-              </w:rPr>
-            </w:pPr>
-            <w:r>
-              <w:rPr>
-                <w:rFonts w:ascii="Verdana" w:hAnsi="Verdana"/>
+                <w:rFonts w:ascii="Liberation Serif" w:hAnsi="Liberation Serif"/>
+                <w:sz w:val="20"/>
+                <w:szCs w:val="20"/>
+              </w:rPr>
+            </w:pPr>
+            <w:r>
+              <w:rPr>
+                <w:rFonts w:ascii="Liberation Serif" w:hAnsi="Liberation Serif"/>
                 <w:b/>
                 <w:bCs/>
                 <w:sz w:val="20"/>
@@ -136,7 +140,7 @@
         </w:tc>
         <w:tc>
           <w:tcPr>
-            <w:tcW w:w="4541" w:type="dxa"/>
+            <w:tcW w:w="4542" w:type="dxa"/>
             <w:tcBorders/>
             <w:shd w:color="auto" w:fill="auto" w:val="clear"/>
           </w:tcPr>
@@ -145,16 +149,16 @@
               <w:pStyle w:val="Normal"/>
               <w:widowControl w:val="false"/>
               <w:spacing w:lineRule="auto" w:line="240" w:before="0" w:after="200"/>
-              <w:jc w:val="center"/>
-              <w:rPr>
-                <w:rFonts w:ascii="Verdana" w:hAnsi="Verdana"/>
-                <w:sz w:val="20"/>
-                <w:szCs w:val="20"/>
-              </w:rPr>
-            </w:pPr>
-            <w:r>
-              <w:rPr>
-                <w:rFonts w:ascii="Verdana" w:hAnsi="Verdana"/>
+              <w:jc w:val="left"/>
+              <w:rPr>
+                <w:rFonts w:ascii="Liberation Serif" w:hAnsi="Liberation Serif"/>
+                <w:sz w:val="20"/>
+                <w:szCs w:val="20"/>
+              </w:rPr>
+            </w:pPr>
+            <w:r>
+              <w:rPr>
+                <w:rFonts w:ascii="Liberation Serif" w:hAnsi="Liberation Serif"/>
                 <w:b/>
                 <w:bCs/>
                 <w:i w:val="false"/>
@@ -164,11 +168,11 @@
               </w:rPr>
               <w:t>Recibo nº: +++=</w:t>
             </w:r>
-            <w:bookmarkStart w:id="0" w:name="__DdeLink__156_802158442"/>
-            <w:bookmarkStart w:id="1" w:name="__DdeLink__146_3255043841"/>
-            <w:r>
-              <w:rPr>
-                <w:rFonts w:ascii="Verdana" w:hAnsi="Verdana"/>
+            <w:bookmarkStart w:id="0" w:name="__DdeLink__146_3255043841"/>
+            <w:bookmarkStart w:id="1" w:name="__DdeLink__156_802158442"/>
+            <w:r>
+              <w:rPr>
+                <w:rFonts w:ascii="Liberation Serif" w:hAnsi="Liberation Serif"/>
                 <w:b/>
                 <w:bCs/>
                 <w:i w:val="false"/>
@@ -184,10 +188,12 @@
         </w:tc>
       </w:tr>
       <w:tr>
-        <w:trPr/>
-        <w:tc>
-          <w:tcPr>
-            <w:tcW w:w="1516" w:type="dxa"/>
+        <w:trPr>
+          <w:cantSplit w:val="true"/>
+        </w:trPr>
+        <w:tc>
+          <w:tcPr>
+            <w:tcW w:w="1515" w:type="dxa"/>
             <w:vMerge w:val="continue"/>
             <w:tcBorders/>
             <w:shd w:color="auto" w:fill="auto" w:val="clear"/>
@@ -195,16 +201,17 @@
           <w:p>
             <w:pPr>
               <w:pStyle w:val="Standard"/>
-              <w:widowControl w:val="false"/>
-              <w:rPr>
-                <w:rFonts w:ascii="Verdana" w:hAnsi="Verdana"/>
-                <w:sz w:val="20"/>
-                <w:szCs w:val="20"/>
-              </w:rPr>
-            </w:pPr>
-            <w:r>
-              <w:rPr>
-                <w:rFonts w:ascii="Verdana" w:hAnsi="Verdana"/>
+              <w:keepNext w:val="true"/>
+              <w:widowControl w:val="false"/>
+              <w:rPr>
+                <w:rFonts w:ascii="Liberation Serif" w:hAnsi="Liberation Serif"/>
+                <w:sz w:val="20"/>
+                <w:szCs w:val="20"/>
+              </w:rPr>
+            </w:pPr>
+            <w:r>
+              <w:rPr>
+                <w:rFonts w:ascii="Liberation Serif" w:hAnsi="Liberation Serif"/>
                 <w:sz w:val="20"/>
                 <w:szCs w:val="20"/>
               </w:rPr>
@@ -222,14 +229,14 @@
               <w:pStyle w:val="Standard"/>
               <w:widowControl w:val="false"/>
               <w:rPr>
-                <w:rFonts w:ascii="Verdana" w:hAnsi="Verdana"/>
-                <w:sz w:val="20"/>
-                <w:szCs w:val="20"/>
-              </w:rPr>
-            </w:pPr>
-            <w:r>
-              <w:rPr>
-                <w:rFonts w:ascii="Verdana" w:hAnsi="Verdana"/>
+                <w:rFonts w:ascii="Liberation Serif" w:hAnsi="Liberation Serif"/>
+                <w:sz w:val="20"/>
+                <w:szCs w:val="20"/>
+              </w:rPr>
+            </w:pPr>
+            <w:r>
+              <w:rPr>
+                <w:rFonts w:ascii="Liberation Serif" w:hAnsi="Liberation Serif"/>
                 <w:sz w:val="20"/>
                 <w:szCs w:val="20"/>
               </w:rPr>
@@ -239,7 +246,7 @@
         </w:tc>
         <w:tc>
           <w:tcPr>
-            <w:tcW w:w="4541" w:type="dxa"/>
+            <w:tcW w:w="4542" w:type="dxa"/>
             <w:tcBorders/>
             <w:shd w:color="auto" w:fill="auto" w:val="clear"/>
           </w:tcPr>
@@ -248,14 +255,14 @@
               <w:pStyle w:val="Contenidodelatabla"/>
               <w:widowControl w:val="false"/>
               <w:rPr>
-                <w:rFonts w:ascii="Verdana" w:hAnsi="Verdana"/>
-                <w:sz w:val="20"/>
-                <w:szCs w:val="20"/>
-              </w:rPr>
-            </w:pPr>
-            <w:r>
-              <w:rPr>
-                <w:rFonts w:ascii="Verdana" w:hAnsi="Verdana"/>
+                <w:rFonts w:ascii="Liberation Serif" w:hAnsi="Liberation Serif"/>
+                <w:sz w:val="20"/>
+                <w:szCs w:val="20"/>
+              </w:rPr>
+            </w:pPr>
+            <w:r>
+              <w:rPr>
+                <w:rFonts w:ascii="Liberation Serif" w:hAnsi="Liberation Serif"/>
                 <w:sz w:val="20"/>
                 <w:szCs w:val="20"/>
               </w:rPr>
@@ -263,7 +270,7 @@
             </w:r>
             <w:r>
               <w:rPr>
-                <w:rFonts w:ascii="Verdana" w:hAnsi="Verdana"/>
+                <w:rFonts w:ascii="Liberation Serif" w:hAnsi="Liberation Serif"/>
                 <w:sz w:val="20"/>
                 <w:szCs w:val="20"/>
                 <w:lang w:val="es-ES"/>
@@ -272,116 +279,22 @@
             </w:r>
             <w:r>
               <w:rPr>
-                <w:rFonts w:ascii="Verdana" w:hAnsi="Verdana"/>
+                <w:rFonts w:ascii="Liberation Serif" w:hAnsi="Liberation Serif"/>
                 <w:sz w:val="20"/>
                 <w:szCs w:val="20"/>
               </w:rPr>
               <w:t>$invoice.member_data.tipo_uso+++</w:t>
             </w:r>
-          </w:p>
-        </w:tc>
-      </w:tr>
-      <w:tr>
-        <w:trPr/>
-        <w:tc>
-          <w:tcPr>
-            <w:tcW w:w="1516" w:type="dxa"/>
-            <w:vMerge w:val="continue"/>
-            <w:tcBorders/>
-            <w:shd w:color="auto" w:fill="auto" w:val="clear"/>
-          </w:tcPr>
-          <w:p>
-            <w:pPr>
-              <w:pStyle w:val="Standard"/>
-              <w:widowControl w:val="false"/>
-              <w:rPr>
-                <w:rFonts w:ascii="Verdana" w:hAnsi="Verdana"/>
-                <w:sz w:val="20"/>
-                <w:szCs w:val="20"/>
-              </w:rPr>
-            </w:pPr>
-            <w:r>
-              <w:rPr>
-                <w:rFonts w:ascii="Verdana" w:hAnsi="Verdana"/>
-                <w:sz w:val="20"/>
-                <w:szCs w:val="20"/>
-              </w:rPr>
-            </w:r>
-          </w:p>
-        </w:tc>
-        <w:tc>
-          <w:tcPr>
-            <w:tcW w:w="3574" w:type="dxa"/>
-            <w:tcBorders/>
-            <w:shd w:color="auto" w:fill="auto" w:val="clear"/>
-          </w:tcPr>
-          <w:p>
-            <w:pPr>
-              <w:pStyle w:val="Standard"/>
-              <w:widowControl w:val="false"/>
-              <w:rPr>
-                <w:rFonts w:ascii="Verdana" w:hAnsi="Verdana"/>
-                <w:sz w:val="20"/>
-                <w:szCs w:val="20"/>
-              </w:rPr>
-            </w:pPr>
-            <w:r>
-              <w:rPr>
-                <w:rFonts w:ascii="Verdana" w:hAnsi="Verdana"/>
-                <w:sz w:val="20"/>
-                <w:szCs w:val="20"/>
-                <w:lang w:val="es-ES"/>
-              </w:rPr>
-              <w:t>Mes de Cobro: +++=$invoice.mes+++   Año: +++=$invoice.anho+++</w:t>
-            </w:r>
-          </w:p>
-        </w:tc>
-        <w:tc>
-          <w:tcPr>
-            <w:tcW w:w="4541" w:type="dxa"/>
-            <w:tcBorders/>
-            <w:shd w:color="auto" w:fill="auto" w:val="clear"/>
-          </w:tcPr>
-          <w:p>
-            <w:pPr>
-              <w:pStyle w:val="Standard"/>
-              <w:widowControl w:val="false"/>
-              <w:rPr>
-                <w:rFonts w:ascii="Verdana" w:hAnsi="Verdana"/>
-                <w:sz w:val="20"/>
-                <w:szCs w:val="20"/>
-              </w:rPr>
-            </w:pPr>
-            <w:r>
-              <w:rPr>
-                <w:rFonts w:ascii="Verdana" w:hAnsi="Verdana"/>
-                <w:sz w:val="20"/>
-                <w:szCs w:val="20"/>
-                <w:lang w:val="es-ES"/>
-              </w:rPr>
-              <w:t xml:space="preserve">Fecha límite de Pago: </w:t>
-            </w:r>
-            <w:bookmarkStart w:id="2" w:name="__DdeLink__2338_858773535"/>
-            <w:r>
-              <w:rPr>
-                <w:rFonts w:ascii="Verdana" w:hAnsi="Verdana"/>
-                <w:sz w:val="20"/>
-                <w:szCs w:val="20"/>
-                <w:lang w:val="es-ES"/>
-              </w:rPr>
-              <w:t>+++=$invoice.due_date+++</w:t>
-            </w:r>
-            <w:bookmarkEnd w:id="2"/>
           </w:p>
         </w:tc>
       </w:tr>
       <w:tr>
         <w:trPr>
-          <w:trHeight w:val="374" w:hRule="atLeast"/>
+          <w:cantSplit w:val="true"/>
         </w:trPr>
         <w:tc>
           <w:tcPr>
-            <w:tcW w:w="1516" w:type="dxa"/>
+            <w:tcW w:w="1515" w:type="dxa"/>
             <w:vMerge w:val="continue"/>
             <w:tcBorders/>
             <w:shd w:color="auto" w:fill="auto" w:val="clear"/>
@@ -389,20 +302,19 @@
           <w:p>
             <w:pPr>
               <w:pStyle w:val="Standard"/>
-              <w:widowControl w:val="false"/>
-              <w:rPr>
-                <w:rFonts w:ascii="Verdana" w:hAnsi="Verdana"/>
-                <w:sz w:val="20"/>
-                <w:szCs w:val="20"/>
-                <w:lang w:val="es-ES"/>
-              </w:rPr>
-            </w:pPr>
-            <w:r>
-              <w:rPr>
-                <w:rFonts w:ascii="Verdana" w:hAnsi="Verdana"/>
-                <w:sz w:val="20"/>
-                <w:szCs w:val="20"/>
-                <w:lang w:val="es-ES"/>
+              <w:keepNext w:val="true"/>
+              <w:widowControl w:val="false"/>
+              <w:rPr>
+                <w:rFonts w:ascii="Liberation Serif" w:hAnsi="Liberation Serif"/>
+                <w:sz w:val="20"/>
+                <w:szCs w:val="20"/>
+              </w:rPr>
+            </w:pPr>
+            <w:r>
+              <w:rPr>
+                <w:rFonts w:ascii="Liberation Serif" w:hAnsi="Liberation Serif"/>
+                <w:sz w:val="20"/>
+                <w:szCs w:val="20"/>
               </w:rPr>
             </w:r>
           </w:p>
@@ -418,23 +330,122 @@
               <w:pStyle w:val="Standard"/>
               <w:widowControl w:val="false"/>
               <w:rPr>
-                <w:rFonts w:ascii="Verdana" w:hAnsi="Verdana"/>
-                <w:sz w:val="20"/>
-                <w:szCs w:val="20"/>
-              </w:rPr>
-            </w:pPr>
-            <w:r>
-              <w:rPr>
-                <w:rFonts w:ascii="Verdana" w:hAnsi="Verdana"/>
+                <w:rFonts w:ascii="Liberation Serif" w:hAnsi="Liberation Serif"/>
+                <w:sz w:val="20"/>
+                <w:szCs w:val="20"/>
+              </w:rPr>
+            </w:pPr>
+            <w:r>
+              <w:rPr>
+                <w:rFonts w:ascii="Liberation Serif" w:hAnsi="Liberation Serif"/>
                 <w:sz w:val="20"/>
                 <w:szCs w:val="20"/>
                 <w:lang w:val="es-ES"/>
               </w:rPr>
+              <w:t>Mes de Cobro: +++=$invoice.mes+++   Año: +++=$invoice.anho+++</w:t>
+            </w:r>
+          </w:p>
+        </w:tc>
+        <w:tc>
+          <w:tcPr>
+            <w:tcW w:w="4542" w:type="dxa"/>
+            <w:tcBorders/>
+            <w:shd w:color="auto" w:fill="auto" w:val="clear"/>
+          </w:tcPr>
+          <w:p>
+            <w:pPr>
+              <w:pStyle w:val="Standard"/>
+              <w:widowControl w:val="false"/>
+              <w:rPr>
+                <w:rFonts w:ascii="Liberation Serif" w:hAnsi="Liberation Serif"/>
+                <w:sz w:val="20"/>
+                <w:szCs w:val="20"/>
+              </w:rPr>
+            </w:pPr>
+            <w:r>
+              <w:rPr>
+                <w:rFonts w:ascii="Liberation Serif" w:hAnsi="Liberation Serif"/>
+                <w:sz w:val="20"/>
+                <w:szCs w:val="20"/>
+                <w:lang w:val="es-ES"/>
+              </w:rPr>
+              <w:t xml:space="preserve">Fecha límite de Pago: </w:t>
+            </w:r>
+            <w:bookmarkStart w:id="2" w:name="__DdeLink__2338_858773535"/>
+            <w:r>
+              <w:rPr>
+                <w:rFonts w:ascii="Liberation Serif" w:hAnsi="Liberation Serif"/>
+                <w:sz w:val="20"/>
+                <w:szCs w:val="20"/>
+                <w:lang w:val="es-ES"/>
+              </w:rPr>
+              <w:t>+++=$invoice.due_date+++</w:t>
+            </w:r>
+            <w:bookmarkEnd w:id="2"/>
+          </w:p>
+        </w:tc>
+      </w:tr>
+      <w:tr>
+        <w:trPr>
+          <w:trHeight w:val="617" w:hRule="atLeast"/>
+          <w:cantSplit w:val="true"/>
+        </w:trPr>
+        <w:tc>
+          <w:tcPr>
+            <w:tcW w:w="1515" w:type="dxa"/>
+            <w:vMerge w:val="continue"/>
+            <w:tcBorders/>
+            <w:shd w:color="auto" w:fill="auto" w:val="clear"/>
+          </w:tcPr>
+          <w:p>
+            <w:pPr>
+              <w:pStyle w:val="Standard"/>
+              <w:widowControl w:val="false"/>
+              <w:rPr>
+                <w:rFonts w:ascii="Liberation Serif" w:hAnsi="Liberation Serif"/>
+                <w:sz w:val="20"/>
+                <w:szCs w:val="20"/>
+                <w:lang w:val="es-ES"/>
+              </w:rPr>
+            </w:pPr>
+            <w:r>
+              <w:rPr>
+                <w:rFonts w:ascii="Liberation Serif" w:hAnsi="Liberation Serif"/>
+                <w:sz w:val="20"/>
+                <w:szCs w:val="20"/>
+                <w:lang w:val="es-ES"/>
+              </w:rPr>
+            </w:r>
+          </w:p>
+        </w:tc>
+        <w:tc>
+          <w:tcPr>
+            <w:tcW w:w="3574" w:type="dxa"/>
+            <w:tcBorders/>
+            <w:shd w:color="auto" w:fill="auto" w:val="clear"/>
+          </w:tcPr>
+          <w:p>
+            <w:pPr>
+              <w:pStyle w:val="Standard"/>
+              <w:widowControl w:val="false"/>
+              <w:rPr>
+                <w:rFonts w:ascii="Liberation Serif" w:hAnsi="Liberation Serif"/>
+                <w:sz w:val="20"/>
+                <w:szCs w:val="20"/>
+              </w:rPr>
+            </w:pPr>
+            <w:r>
+              <w:rPr>
+                <w:rFonts w:ascii="Liberation Serif" w:hAnsi="Liberation Serif"/>
+                <w:sz w:val="20"/>
+                <w:szCs w:val="20"/>
+                <w:lang w:val="es-ES"/>
+              </w:rPr>
               <w:t xml:space="preserve">Socio: </w:t>
             </w:r>
             <w:r>
               <w:rPr>
-                <w:rFonts w:ascii="Verdana" w:hAnsi="Verdana"/>
+                <w:rFonts w:ascii="Liberation Serif" w:hAnsi="Liberation Serif"/>
                 <w:b/>
                 <w:bCs/>
                 <w:sz w:val="20"/>
@@ -447,7 +458,7 @@
         </w:tc>
         <w:tc>
           <w:tcPr>
-            <w:tcW w:w="4541" w:type="dxa"/>
+            <w:tcW w:w="4542" w:type="dxa"/>
             <w:tcBorders/>
             <w:shd w:color="auto" w:fill="auto" w:val="clear"/>
           </w:tcPr>
@@ -456,14 +467,14 @@
               <w:pStyle w:val="Standard"/>
               <w:widowControl w:val="false"/>
               <w:rPr>
-                <w:rFonts w:ascii="Verdana" w:hAnsi="Verdana"/>
-                <w:sz w:val="20"/>
-                <w:szCs w:val="20"/>
-              </w:rPr>
-            </w:pPr>
-            <w:r>
-              <w:rPr>
-                <w:rFonts w:ascii="Verdana" w:hAnsi="Verdana"/>
+                <w:rFonts w:ascii="Liberation Serif" w:hAnsi="Liberation Serif"/>
+                <w:sz w:val="20"/>
+                <w:szCs w:val="20"/>
+              </w:rPr>
+            </w:pPr>
+            <w:r>
+              <w:rPr>
+                <w:rFonts w:ascii="Liberation Serif" w:hAnsi="Liberation Serif"/>
                 <w:sz w:val="20"/>
                 <w:szCs w:val="20"/>
                 <w:lang w:val="es-ES"/>
@@ -474,30 +485,11 @@
         </w:tc>
       </w:tr>
     </w:tbl>
-    <w:p>
-      <w:pPr>
-        <w:pStyle w:val="Standard"/>
-        <w:rPr>
-          <w:rFonts w:ascii="Verdana" w:hAnsi="Verdana"/>
-          <w:sz w:val="20"/>
-          <w:szCs w:val="20"/>
-        </w:rPr>
-      </w:pPr>
-      <w:r>
-        <w:rPr>
-          <w:rFonts w:ascii="Verdana" w:hAnsi="Verdana"/>
-          <w:sz w:val="20"/>
-          <w:szCs w:val="20"/>
-          <w:lang w:val="es-ES"/>
-        </w:rPr>
-        <w:t xml:space="preserve">   </w:t>
-      </w:r>
-    </w:p>
     <w:tbl>
       <w:tblPr>
         <w:tblW w:w="9640" w:type="dxa"/>
         <w:jc w:val="left"/>
-        <w:tblInd w:w="0" w:type="dxa"/>
+        <w:tblInd w:w="2" w:type="dxa"/>
         <w:tblLayout w:type="fixed"/>
         <w:tblCellMar>
           <w:top w:w="55" w:type="dxa"/>
@@ -508,19 +500,56 @@
         <w:tblLook w:val="04a0" w:noHBand="0" w:noVBand="1" w:firstColumn="1" w:lastRow="0" w:lastColumn="0" w:firstRow="1"/>
       </w:tblPr>
       <w:tblGrid>
-        <w:gridCol w:w="1781"/>
-        <w:gridCol w:w="1694"/>
-        <w:gridCol w:w="1113"/>
-        <w:gridCol w:w="345"/>
-        <w:gridCol w:w="1678"/>
-        <w:gridCol w:w="416"/>
-        <w:gridCol w:w="2613"/>
+        <w:gridCol w:w="1588"/>
+        <w:gridCol w:w="1700"/>
+        <w:gridCol w:w="1299"/>
+        <w:gridCol w:w="176"/>
+        <w:gridCol w:w="1650"/>
+        <w:gridCol w:w="613"/>
+        <w:gridCol w:w="2614"/>
       </w:tblGrid>
       <w:tr>
-        <w:trPr/>
-        <w:tc>
-          <w:tcPr>
-            <w:tcW w:w="6611" w:type="dxa"/>
+        <w:trPr>
+          <w:trHeight w:val="275" w:hRule="atLeast"/>
+          <w:cantSplit w:val="true"/>
+        </w:trPr>
+        <w:tc>
+          <w:tcPr>
+            <w:tcW w:w="9640" w:type="dxa"/>
+            <w:gridSpan w:val="7"/>
+            <w:tcBorders/>
+            <w:shd w:color="auto" w:fill="auto" w:val="clear"/>
+          </w:tcPr>
+          <w:p>
+            <w:pPr>
+              <w:pStyle w:val="Contenidodelatabla"/>
+              <w:keepNext w:val="true"/>
+              <w:widowControl w:val="false"/>
+              <w:jc w:val="center"/>
+              <w:rPr>
+                <w:rFonts w:ascii="Liberation Serif" w:hAnsi="Liberation Serif"/>
+                <w:sz w:val="12"/>
+                <w:szCs w:val="12"/>
+              </w:rPr>
+            </w:pPr>
+            <w:r>
+              <w:rPr>
+                <w:rFonts w:ascii="Liberation Serif" w:hAnsi="Liberation Serif"/>
+                <w:sz w:val="12"/>
+                <w:szCs w:val="12"/>
+              </w:rPr>
+            </w:r>
+          </w:p>
+        </w:tc>
+      </w:tr>
+      <w:tr>
+        <w:trPr>
+          <w:trHeight w:val="400" w:hRule="atLeast"/>
+          <w:cantSplit w:val="true"/>
+        </w:trPr>
+        <w:tc>
+          <w:tcPr>
+            <w:tcW w:w="6413" w:type="dxa"/>
             <w:gridSpan w:val="5"/>
             <w:tcBorders>
               <w:top w:val="single" w:sz="2" w:space="0" w:color="000000"/>
@@ -528,21 +557,28 @@
               <w:bottom w:val="single" w:sz="2" w:space="0" w:color="000000"/>
             </w:tcBorders>
             <w:shd w:color="auto" w:fill="auto" w:val="clear"/>
+            <w:tcMar>
+              <w:top w:w="0" w:type="dxa"/>
+              <w:left w:w="0" w:type="dxa"/>
+              <w:bottom w:w="0" w:type="dxa"/>
+              <w:right w:w="0" w:type="dxa"/>
+            </w:tcMar>
           </w:tcPr>
           <w:p>
             <w:pPr>
               <w:pStyle w:val="Contenidodelatabla"/>
+              <w:keepNext w:val="true"/>
               <w:widowControl w:val="false"/>
               <w:jc w:val="center"/>
               <w:rPr>
-                <w:rFonts w:ascii="Verdana" w:hAnsi="Verdana"/>
-                <w:sz w:val="20"/>
-                <w:szCs w:val="20"/>
-              </w:rPr>
-            </w:pPr>
-            <w:r>
-              <w:rPr>
-                <w:rFonts w:ascii="Verdana" w:hAnsi="Verdana"/>
+                <w:rFonts w:ascii="Liberation Serif" w:hAnsi="Liberation Serif"/>
+                <w:sz w:val="20"/>
+                <w:szCs w:val="20"/>
+              </w:rPr>
+            </w:pPr>
+            <w:r>
+              <w:rPr>
+                <w:rFonts w:ascii="Liberation Serif" w:hAnsi="Liberation Serif"/>
                 <w:b/>
                 <w:bCs/>
                 <w:sz w:val="20"/>
@@ -552,7 +588,7 @@
             </w:r>
             <w:r>
               <w:rPr>
-                <w:rFonts w:ascii="Verdana" w:hAnsi="Verdana"/>
+                <w:rFonts w:ascii="Liberation Serif" w:hAnsi="Liberation Serif"/>
                 <w:b/>
                 <w:bCs/>
                 <w:sz w:val="20"/>
@@ -563,7 +599,7 @@
             </w:r>
             <w:r>
               <w:rPr>
-                <w:rFonts w:ascii="Verdana" w:hAnsi="Verdana"/>
+                <w:rFonts w:ascii="Liberation Serif" w:hAnsi="Liberation Serif"/>
                 <w:b/>
                 <w:bCs/>
                 <w:sz w:val="20"/>
@@ -575,7 +611,7 @@
         </w:tc>
         <w:tc>
           <w:tcPr>
-            <w:tcW w:w="3029" w:type="dxa"/>
+            <w:tcW w:w="3227" w:type="dxa"/>
             <w:gridSpan w:val="2"/>
             <w:vMerge w:val="restart"/>
             <w:tcBorders>
@@ -585,6 +621,13 @@
               <w:right w:val="single" w:sz="2" w:space="0" w:color="000000"/>
             </w:tcBorders>
             <w:shd w:color="auto" w:fill="auto" w:val="clear"/>
+            <w:tcMar>
+              <w:top w:w="0" w:type="dxa"/>
+              <w:left w:w="0" w:type="dxa"/>
+              <w:bottom w:w="0" w:type="dxa"/>
+              <w:right w:w="0" w:type="dxa"/>
+            </w:tcMar>
+            <w:vAlign w:val="center"/>
           </w:tcPr>
           <w:p>
             <w:pPr>
@@ -598,7 +641,7 @@
             <w:r>
               <w:rPr>
                 <w:rStyle w:val="Textooriginal"/>
-                <w:rFonts w:ascii="Verdana" w:hAnsi="Verdana"/>
+                <w:rFonts w:ascii="Liberation Serif" w:hAnsi="Liberation Serif"/>
                 <w:b/>
                 <w:bCs/>
                 <w:sz w:val="20"/>
@@ -609,7 +652,7 @@
             <w:r>
               <w:rPr>
                 <w:rStyle w:val="Textooriginal"/>
-                <w:rFonts w:ascii="Verdana" w:hAnsi="Verdana"/>
+                <w:rFonts w:ascii="Liberation Serif" w:hAnsi="Liberation Serif"/>
                 <w:b/>
                 <w:bCs/>
                 <w:i w:val="false"/>
@@ -622,240 +665,97 @@
             <w:r>
               <w:rPr>
                 <w:rStyle w:val="Textooriginal"/>
-                <w:rFonts w:ascii="Verdana" w:hAnsi="Verdana"/>
+                <w:rFonts w:ascii="Liberation Serif" w:hAnsi="Liberation Serif"/>
                 <w:b/>
                 <w:bCs/>
                 <w:sz w:val="20"/>
                 <w:szCs w:val="20"/>
               </w:rPr>
               <w:t>)+++</w:t>
-            </w:r>
-          </w:p>
-        </w:tc>
-      </w:tr>
-      <w:tr>
-        <w:trPr/>
-        <w:tc>
-          <w:tcPr>
-            <w:tcW w:w="1781" w:type="dxa"/>
-            <w:tcBorders>
-              <w:top w:val="single" w:sz="2" w:space="0" w:color="000000"/>
-              <w:left w:val="single" w:sz="2" w:space="0" w:color="000000"/>
-              <w:bottom w:val="single" w:sz="2" w:space="0" w:color="000000"/>
-            </w:tcBorders>
-            <w:shd w:color="auto" w:fill="auto" w:val="clear"/>
-          </w:tcPr>
-          <w:p>
-            <w:pPr>
-              <w:pStyle w:val="Contenidodelatabla"/>
-              <w:widowControl w:val="false"/>
-              <w:rPr>
-                <w:rFonts w:ascii="Verdana" w:hAnsi="Verdana"/>
-                <w:sz w:val="20"/>
-                <w:szCs w:val="20"/>
-              </w:rPr>
-            </w:pPr>
-            <w:r>
-              <w:rPr>
-                <w:rFonts w:ascii="Verdana" w:hAnsi="Verdana"/>
-                <w:sz w:val="20"/>
-                <w:szCs w:val="20"/>
-              </w:rPr>
-              <w:t>Anterior</w:t>
-            </w:r>
-          </w:p>
-        </w:tc>
-        <w:tc>
-          <w:tcPr>
-            <w:tcW w:w="1694" w:type="dxa"/>
-            <w:tcBorders>
-              <w:top w:val="single" w:sz="2" w:space="0" w:color="000000"/>
-              <w:left w:val="single" w:sz="2" w:space="0" w:color="000000"/>
-              <w:bottom w:val="single" w:sz="2" w:space="0" w:color="000000"/>
-            </w:tcBorders>
-            <w:shd w:color="auto" w:fill="auto" w:val="clear"/>
-          </w:tcPr>
-          <w:p>
-            <w:pPr>
-              <w:pStyle w:val="Contenidodelatabla"/>
-              <w:widowControl w:val="false"/>
-              <w:rPr>
-                <w:rFonts w:ascii="Verdana" w:hAnsi="Verdana"/>
-                <w:sz w:val="20"/>
-                <w:szCs w:val="20"/>
-              </w:rPr>
-            </w:pPr>
-            <w:r>
-              <w:rPr>
-                <w:rFonts w:ascii="Verdana" w:hAnsi="Verdana"/>
-                <w:sz w:val="20"/>
-                <w:szCs w:val="20"/>
-              </w:rPr>
-              <w:t>Actual</w:t>
-            </w:r>
-          </w:p>
-        </w:tc>
-        <w:tc>
-          <w:tcPr>
-            <w:tcW w:w="1458" w:type="dxa"/>
-            <w:gridSpan w:val="2"/>
-            <w:tcBorders>
-              <w:top w:val="single" w:sz="2" w:space="0" w:color="000000"/>
-              <w:left w:val="single" w:sz="2" w:space="0" w:color="000000"/>
-              <w:bottom w:val="single" w:sz="2" w:space="0" w:color="000000"/>
-            </w:tcBorders>
-            <w:shd w:color="auto" w:fill="auto" w:val="clear"/>
-          </w:tcPr>
-          <w:p>
-            <w:pPr>
-              <w:pStyle w:val="Contenidodelatabla"/>
-              <w:widowControl w:val="false"/>
-              <w:rPr>
-                <w:rFonts w:ascii="Verdana" w:hAnsi="Verdana"/>
-                <w:sz w:val="20"/>
-                <w:szCs w:val="20"/>
-              </w:rPr>
-            </w:pPr>
-            <w:r>
-              <w:rPr>
-                <w:rFonts w:ascii="Verdana" w:hAnsi="Verdana"/>
-                <w:sz w:val="20"/>
-                <w:szCs w:val="20"/>
-              </w:rPr>
-              <w:t>Consumo</w:t>
-            </w:r>
-          </w:p>
-        </w:tc>
-        <w:tc>
-          <w:tcPr>
-            <w:tcW w:w="1678" w:type="dxa"/>
-            <w:tcBorders>
-              <w:top w:val="single" w:sz="2" w:space="0" w:color="000000"/>
-              <w:left w:val="single" w:sz="2" w:space="0" w:color="000000"/>
-              <w:bottom w:val="single" w:sz="2" w:space="0" w:color="000000"/>
-            </w:tcBorders>
-            <w:shd w:color="auto" w:fill="auto" w:val="clear"/>
-          </w:tcPr>
-          <w:p>
-            <w:pPr>
-              <w:pStyle w:val="Contenidodelatabla"/>
-              <w:widowControl w:val="false"/>
-              <w:rPr>
-                <w:rFonts w:ascii="Verdana" w:hAnsi="Verdana"/>
-                <w:sz w:val="20"/>
-                <w:szCs w:val="20"/>
-              </w:rPr>
-            </w:pPr>
-            <w:r>
-              <w:rPr>
-                <w:rFonts w:ascii="Verdana" w:hAnsi="Verdana"/>
-                <w:sz w:val="20"/>
-                <w:szCs w:val="20"/>
-              </w:rPr>
-              <w:t>Fecha Lectura</w:t>
-            </w:r>
-          </w:p>
-        </w:tc>
-        <w:tc>
-          <w:tcPr>
-            <w:tcW w:w="3029" w:type="dxa"/>
-            <w:gridSpan w:val="2"/>
-            <w:vMerge w:val="continue"/>
-            <w:tcBorders>
-              <w:top w:val="single" w:sz="2" w:space="0" w:color="000000"/>
-              <w:left w:val="single" w:sz="2" w:space="0" w:color="000000"/>
-              <w:bottom w:val="single" w:sz="2" w:space="0" w:color="000000"/>
-              <w:right w:val="single" w:sz="2" w:space="0" w:color="000000"/>
-            </w:tcBorders>
-            <w:shd w:color="auto" w:fill="auto" w:val="clear"/>
-          </w:tcPr>
-          <w:p>
-            <w:pPr>
-              <w:pStyle w:val="Contenidodelatabla"/>
-              <w:widowControl w:val="false"/>
-              <w:rPr>
-                <w:rFonts w:ascii="Verdana" w:hAnsi="Verdana"/>
-                <w:sz w:val="20"/>
-                <w:szCs w:val="20"/>
-              </w:rPr>
-            </w:pPr>
-            <w:r>
-              <w:rPr>
-                <w:rFonts w:ascii="Verdana" w:hAnsi="Verdana"/>
-                <w:sz w:val="20"/>
-                <w:szCs w:val="20"/>
-              </w:rPr>
             </w:r>
           </w:p>
         </w:tc>
       </w:tr>
       <w:tr>
         <w:trPr>
-          <w:trHeight w:val="374" w:hRule="exact"/>
+          <w:cantSplit w:val="true"/>
         </w:trPr>
         <w:tc>
           <w:tcPr>
-            <w:tcW w:w="1781" w:type="dxa"/>
+            <w:tcW w:w="1588" w:type="dxa"/>
             <w:tcBorders>
               <w:top w:val="single" w:sz="2" w:space="0" w:color="000000"/>
               <w:left w:val="single" w:sz="2" w:space="0" w:color="000000"/>
               <w:bottom w:val="single" w:sz="2" w:space="0" w:color="000000"/>
             </w:tcBorders>
             <w:shd w:color="auto" w:fill="auto" w:val="clear"/>
-          </w:tcPr>
-          <w:p>
-            <w:pPr>
-              <w:pStyle w:val="Standard"/>
-              <w:widowControl w:val="false"/>
-              <w:rPr>
-                <w:rFonts w:ascii="Verdana" w:hAnsi="Verdana"/>
-                <w:sz w:val="20"/>
-                <w:szCs w:val="20"/>
-              </w:rPr>
-            </w:pPr>
-            <w:r>
-              <w:rPr>
-                <w:rFonts w:ascii="Verdana" w:hAnsi="Verdana"/>
-                <w:sz w:val="20"/>
-                <w:szCs w:val="20"/>
-              </w:rPr>
-              <w:t>+++=$invoice.caudal_anterior+++</w:t>
-            </w:r>
-          </w:p>
-        </w:tc>
-        <w:tc>
-          <w:tcPr>
-            <w:tcW w:w="1694" w:type="dxa"/>
+            <w:tcMar>
+              <w:top w:w="0" w:type="dxa"/>
+              <w:left w:w="0" w:type="dxa"/>
+              <w:bottom w:w="0" w:type="dxa"/>
+              <w:right w:w="0" w:type="dxa"/>
+            </w:tcMar>
+          </w:tcPr>
+          <w:p>
+            <w:pPr>
+              <w:pStyle w:val="Contenidodelatabla"/>
+              <w:keepNext w:val="true"/>
+              <w:widowControl w:val="false"/>
+              <w:rPr>
+                <w:rFonts w:ascii="Liberation Serif" w:hAnsi="Liberation Serif"/>
+                <w:sz w:val="20"/>
+                <w:szCs w:val="20"/>
+              </w:rPr>
+            </w:pPr>
+            <w:r>
+              <w:rPr>
+                <w:rFonts w:ascii="Liberation Serif" w:hAnsi="Liberation Serif"/>
+                <w:sz w:val="20"/>
+                <w:szCs w:val="20"/>
+              </w:rPr>
+              <w:t>Anterior</w:t>
+            </w:r>
+          </w:p>
+        </w:tc>
+        <w:tc>
+          <w:tcPr>
+            <w:tcW w:w="1700" w:type="dxa"/>
             <w:tcBorders>
               <w:top w:val="single" w:sz="2" w:space="0" w:color="000000"/>
               <w:left w:val="single" w:sz="2" w:space="0" w:color="000000"/>
               <w:bottom w:val="single" w:sz="2" w:space="0" w:color="000000"/>
             </w:tcBorders>
             <w:shd w:color="auto" w:fill="auto" w:val="clear"/>
-          </w:tcPr>
-          <w:p>
-            <w:pPr>
-              <w:pStyle w:val="Standard"/>
-              <w:widowControl w:val="false"/>
-              <w:rPr>
-                <w:rFonts w:ascii="Verdana" w:hAnsi="Verdana"/>
-                <w:sz w:val="20"/>
-                <w:szCs w:val="20"/>
-              </w:rPr>
-            </w:pPr>
-            <w:r>
-              <w:rPr>
-                <w:rFonts w:ascii="Verdana" w:hAnsi="Verdana"/>
-                <w:sz w:val="20"/>
-                <w:szCs w:val="20"/>
-              </w:rPr>
-              <w:t>+++=$invoice.caudal_actual+++</w:t>
-            </w:r>
-          </w:p>
-        </w:tc>
-        <w:tc>
-          <w:tcPr>
-            <w:tcW w:w="1458" w:type="dxa"/>
+            <w:tcMar>
+              <w:top w:w="0" w:type="dxa"/>
+              <w:left w:w="0" w:type="dxa"/>
+              <w:bottom w:w="0" w:type="dxa"/>
+              <w:right w:w="0" w:type="dxa"/>
+            </w:tcMar>
+          </w:tcPr>
+          <w:p>
+            <w:pPr>
+              <w:pStyle w:val="Contenidodelatabla"/>
+              <w:widowControl w:val="false"/>
+              <w:rPr>
+                <w:rFonts w:ascii="Liberation Serif" w:hAnsi="Liberation Serif"/>
+                <w:sz w:val="20"/>
+                <w:szCs w:val="20"/>
+              </w:rPr>
+            </w:pPr>
+            <w:r>
+              <w:rPr>
+                <w:rFonts w:ascii="Liberation Serif" w:hAnsi="Liberation Serif"/>
+                <w:sz w:val="20"/>
+                <w:szCs w:val="20"/>
+              </w:rPr>
+              <w:t>Actual</w:t>
+            </w:r>
+          </w:p>
+        </w:tc>
+        <w:tc>
+          <w:tcPr>
+            <w:tcW w:w="1475" w:type="dxa"/>
             <w:gridSpan w:val="2"/>
             <w:tcBorders>
               <w:top w:val="single" w:sz="2" w:space="0" w:color="000000"/>
@@ -863,62 +763,72 @@
               <w:bottom w:val="single" w:sz="2" w:space="0" w:color="000000"/>
             </w:tcBorders>
             <w:shd w:color="auto" w:fill="auto" w:val="clear"/>
-          </w:tcPr>
-          <w:p>
-            <w:pPr>
-              <w:pStyle w:val="Standard"/>
-              <w:widowControl w:val="false"/>
-              <w:rPr>
-                <w:rFonts w:ascii="Verdana" w:hAnsi="Verdana"/>
-                <w:sz w:val="20"/>
-                <w:szCs w:val="20"/>
-              </w:rPr>
-            </w:pPr>
-            <w:bookmarkStart w:id="3" w:name="__DdeLink__587594_19252532492"/>
-            <w:r>
-              <w:rPr>
-                <w:rFonts w:ascii="Verdana" w:hAnsi="Verdana"/>
-                <w:sz w:val="20"/>
-                <w:szCs w:val="20"/>
-              </w:rPr>
-              <w:t>+++=$invoice.consumo+++</w:t>
-            </w:r>
-            <w:bookmarkEnd w:id="3"/>
-          </w:p>
-        </w:tc>
-        <w:tc>
-          <w:tcPr>
-            <w:tcW w:w="1678" w:type="dxa"/>
+            <w:tcMar>
+              <w:top w:w="0" w:type="dxa"/>
+              <w:left w:w="0" w:type="dxa"/>
+              <w:bottom w:w="0" w:type="dxa"/>
+              <w:right w:w="0" w:type="dxa"/>
+            </w:tcMar>
+          </w:tcPr>
+          <w:p>
+            <w:pPr>
+              <w:pStyle w:val="Contenidodelatabla"/>
+              <w:widowControl w:val="false"/>
+              <w:rPr>
+                <w:rFonts w:ascii="Liberation Serif" w:hAnsi="Liberation Serif"/>
+                <w:sz w:val="20"/>
+                <w:szCs w:val="20"/>
+              </w:rPr>
+            </w:pPr>
+            <w:r>
+              <w:rPr>
+                <w:rFonts w:ascii="Liberation Serif" w:hAnsi="Liberation Serif"/>
+                <w:sz w:val="20"/>
+                <w:szCs w:val="20"/>
+              </w:rPr>
+              <w:t>Consumo</w:t>
+            </w:r>
+          </w:p>
+        </w:tc>
+        <w:tc>
+          <w:tcPr>
+            <w:tcW w:w="1650" w:type="dxa"/>
             <w:tcBorders>
               <w:top w:val="single" w:sz="2" w:space="0" w:color="000000"/>
               <w:left w:val="single" w:sz="2" w:space="0" w:color="000000"/>
               <w:bottom w:val="single" w:sz="2" w:space="0" w:color="000000"/>
             </w:tcBorders>
             <w:shd w:color="auto" w:fill="auto" w:val="clear"/>
+            <w:tcMar>
+              <w:top w:w="0" w:type="dxa"/>
+              <w:left w:w="0" w:type="dxa"/>
+              <w:bottom w:w="0" w:type="dxa"/>
+              <w:right w:w="0" w:type="dxa"/>
+            </w:tcMar>
           </w:tcPr>
           <w:p>
             <w:pPr>
               <w:pStyle w:val="Contenidodelatabla"/>
               <w:widowControl w:val="false"/>
               <w:rPr>
-                <w:rFonts w:ascii="Verdana" w:hAnsi="Verdana"/>
-                <w:sz w:val="20"/>
-                <w:szCs w:val="20"/>
-              </w:rPr>
-            </w:pPr>
-            <w:r>
-              <w:rPr>
-                <w:rFonts w:ascii="Verdana" w:hAnsi="Verdana"/>
-                <w:sz w:val="20"/>
-                <w:szCs w:val="20"/>
-              </w:rPr>
-              <w:t>+++=$invoice.fecha_lectura+++</w:t>
-            </w:r>
-          </w:p>
-        </w:tc>
-        <w:tc>
-          <w:tcPr>
-            <w:tcW w:w="3029" w:type="dxa"/>
+                <w:rFonts w:ascii="Liberation Serif" w:hAnsi="Liberation Serif"/>
+                <w:sz w:val="20"/>
+                <w:szCs w:val="20"/>
+              </w:rPr>
+            </w:pPr>
+            <w:r>
+              <w:rPr>
+                <w:rFonts w:ascii="Liberation Serif" w:hAnsi="Liberation Serif"/>
+                <w:sz w:val="20"/>
+                <w:szCs w:val="20"/>
+              </w:rPr>
+              <w:t>Fecha Lectura</w:t>
+            </w:r>
+          </w:p>
+        </w:tc>
+        <w:tc>
+          <w:tcPr>
+            <w:tcW w:w="3227" w:type="dxa"/>
             <w:gridSpan w:val="2"/>
             <w:vMerge w:val="continue"/>
             <w:tcBorders>
@@ -928,20 +838,26 @@
               <w:right w:val="single" w:sz="2" w:space="0" w:color="000000"/>
             </w:tcBorders>
             <w:shd w:color="auto" w:fill="auto" w:val="clear"/>
+            <w:tcMar>
+              <w:top w:w="0" w:type="dxa"/>
+              <w:left w:w="0" w:type="dxa"/>
+              <w:bottom w:w="0" w:type="dxa"/>
+              <w:right w:w="0" w:type="dxa"/>
+            </w:tcMar>
           </w:tcPr>
           <w:p>
             <w:pPr>
               <w:pStyle w:val="Contenidodelatabla"/>
               <w:widowControl w:val="false"/>
               <w:rPr>
-                <w:rFonts w:ascii="Verdana" w:hAnsi="Verdana"/>
-                <w:sz w:val="20"/>
-                <w:szCs w:val="20"/>
-              </w:rPr>
-            </w:pPr>
-            <w:r>
-              <w:rPr>
-                <w:rFonts w:ascii="Verdana" w:hAnsi="Verdana"/>
+                <w:rFonts w:ascii="Liberation Serif" w:hAnsi="Liberation Serif"/>
+                <w:sz w:val="20"/>
+                <w:szCs w:val="20"/>
+              </w:rPr>
+            </w:pPr>
+            <w:r>
+              <w:rPr>
+                <w:rFonts w:ascii="Liberation Serif" w:hAnsi="Liberation Serif"/>
                 <w:sz w:val="20"/>
                 <w:szCs w:val="20"/>
               </w:rPr>
@@ -950,10 +866,204 @@
         </w:tc>
       </w:tr>
       <w:tr>
-        <w:trPr/>
-        <w:tc>
-          <w:tcPr>
-            <w:tcW w:w="7027" w:type="dxa"/>
+        <w:trPr>
+          <w:trHeight w:val="614" w:hRule="exact"/>
+          <w:cantSplit w:val="true"/>
+        </w:trPr>
+        <w:tc>
+          <w:tcPr>
+            <w:tcW w:w="1588" w:type="dxa"/>
+            <w:tcBorders>
+              <w:top w:val="single" w:sz="2" w:space="0" w:color="000000"/>
+              <w:left w:val="single" w:sz="2" w:space="0" w:color="000000"/>
+              <w:bottom w:val="single" w:sz="2" w:space="0" w:color="000000"/>
+            </w:tcBorders>
+            <w:shd w:color="auto" w:fill="auto" w:val="clear"/>
+            <w:tcMar>
+              <w:top w:w="0" w:type="dxa"/>
+              <w:left w:w="0" w:type="dxa"/>
+              <w:bottom w:w="0" w:type="dxa"/>
+              <w:right w:w="0" w:type="dxa"/>
+            </w:tcMar>
+          </w:tcPr>
+          <w:p>
+            <w:pPr>
+              <w:pStyle w:val="Standard"/>
+              <w:keepNext w:val="true"/>
+              <w:widowControl w:val="false"/>
+              <w:rPr>
+                <w:rFonts w:ascii="Liberation Serif" w:hAnsi="Liberation Serif"/>
+                <w:sz w:val="20"/>
+                <w:szCs w:val="20"/>
+              </w:rPr>
+            </w:pPr>
+            <w:r>
+              <w:rPr>
+                <w:rFonts w:ascii="Liberation Serif" w:hAnsi="Liberation Serif"/>
+                <w:sz w:val="20"/>
+                <w:szCs w:val="20"/>
+              </w:rPr>
+              <w:t>+++=$invoice.caudal_anterior+++</w:t>
+            </w:r>
+          </w:p>
+        </w:tc>
+        <w:tc>
+          <w:tcPr>
+            <w:tcW w:w="1700" w:type="dxa"/>
+            <w:tcBorders>
+              <w:top w:val="single" w:sz="2" w:space="0" w:color="000000"/>
+              <w:left w:val="single" w:sz="2" w:space="0" w:color="000000"/>
+              <w:bottom w:val="single" w:sz="2" w:space="0" w:color="000000"/>
+            </w:tcBorders>
+            <w:shd w:color="auto" w:fill="auto" w:val="clear"/>
+            <w:tcMar>
+              <w:top w:w="0" w:type="dxa"/>
+              <w:left w:w="0" w:type="dxa"/>
+              <w:bottom w:w="0" w:type="dxa"/>
+              <w:right w:w="0" w:type="dxa"/>
+            </w:tcMar>
+          </w:tcPr>
+          <w:p>
+            <w:pPr>
+              <w:pStyle w:val="Standard"/>
+              <w:widowControl w:val="false"/>
+              <w:rPr>
+                <w:rFonts w:ascii="Liberation Serif" w:hAnsi="Liberation Serif"/>
+                <w:sz w:val="20"/>
+                <w:szCs w:val="20"/>
+              </w:rPr>
+            </w:pPr>
+            <w:r>
+              <w:rPr>
+                <w:rFonts w:ascii="Liberation Serif" w:hAnsi="Liberation Serif"/>
+                <w:sz w:val="20"/>
+                <w:szCs w:val="20"/>
+              </w:rPr>
+              <w:t>+++=$invoice.caudal_actual+++</w:t>
+            </w:r>
+          </w:p>
+        </w:tc>
+        <w:tc>
+          <w:tcPr>
+            <w:tcW w:w="1475" w:type="dxa"/>
+            <w:gridSpan w:val="2"/>
+            <w:tcBorders>
+              <w:top w:val="single" w:sz="2" w:space="0" w:color="000000"/>
+              <w:left w:val="single" w:sz="2" w:space="0" w:color="000000"/>
+              <w:bottom w:val="single" w:sz="2" w:space="0" w:color="000000"/>
+            </w:tcBorders>
+            <w:shd w:color="auto" w:fill="auto" w:val="clear"/>
+            <w:tcMar>
+              <w:top w:w="0" w:type="dxa"/>
+              <w:left w:w="0" w:type="dxa"/>
+              <w:bottom w:w="0" w:type="dxa"/>
+              <w:right w:w="0" w:type="dxa"/>
+            </w:tcMar>
+          </w:tcPr>
+          <w:p>
+            <w:pPr>
+              <w:pStyle w:val="Standard"/>
+              <w:widowControl w:val="false"/>
+              <w:rPr>
+                <w:rFonts w:ascii="Liberation Serif" w:hAnsi="Liberation Serif"/>
+                <w:sz w:val="20"/>
+                <w:szCs w:val="20"/>
+              </w:rPr>
+            </w:pPr>
+            <w:bookmarkStart w:id="3" w:name="__DdeLink__587594_19252532492"/>
+            <w:r>
+              <w:rPr>
+                <w:rFonts w:ascii="Liberation Serif" w:hAnsi="Liberation Serif"/>
+                <w:sz w:val="20"/>
+                <w:szCs w:val="20"/>
+              </w:rPr>
+              <w:t>+++=$invoice.consumo+++</w:t>
+            </w:r>
+            <w:bookmarkEnd w:id="3"/>
+          </w:p>
+        </w:tc>
+        <w:tc>
+          <w:tcPr>
+            <w:tcW w:w="1650" w:type="dxa"/>
+            <w:tcBorders>
+              <w:top w:val="single" w:sz="2" w:space="0" w:color="000000"/>
+              <w:left w:val="single" w:sz="2" w:space="0" w:color="000000"/>
+              <w:bottom w:val="single" w:sz="2" w:space="0" w:color="000000"/>
+            </w:tcBorders>
+            <w:shd w:color="auto" w:fill="auto" w:val="clear"/>
+            <w:tcMar>
+              <w:top w:w="0" w:type="dxa"/>
+              <w:left w:w="0" w:type="dxa"/>
+              <w:bottom w:w="0" w:type="dxa"/>
+              <w:right w:w="0" w:type="dxa"/>
+            </w:tcMar>
+          </w:tcPr>
+          <w:p>
+            <w:pPr>
+              <w:pStyle w:val="Contenidodelatabla"/>
+              <w:widowControl w:val="false"/>
+              <w:rPr>
+                <w:rFonts w:ascii="Liberation Serif" w:hAnsi="Liberation Serif"/>
+                <w:sz w:val="20"/>
+                <w:szCs w:val="20"/>
+              </w:rPr>
+            </w:pPr>
+            <w:r>
+              <w:rPr>
+                <w:rFonts w:ascii="Liberation Serif" w:hAnsi="Liberation Serif"/>
+                <w:sz w:val="20"/>
+                <w:szCs w:val="20"/>
+              </w:rPr>
+              <w:t>+++=$invoice.fecha_lectura+++</w:t>
+            </w:r>
+          </w:p>
+        </w:tc>
+        <w:tc>
+          <w:tcPr>
+            <w:tcW w:w="3227" w:type="dxa"/>
+            <w:gridSpan w:val="2"/>
+            <w:vMerge w:val="continue"/>
+            <w:tcBorders>
+              <w:top w:val="single" w:sz="2" w:space="0" w:color="000000"/>
+              <w:left w:val="single" w:sz="2" w:space="0" w:color="000000"/>
+              <w:bottom w:val="single" w:sz="2" w:space="0" w:color="000000"/>
+              <w:right w:val="single" w:sz="2" w:space="0" w:color="000000"/>
+            </w:tcBorders>
+            <w:shd w:color="auto" w:fill="auto" w:val="clear"/>
+            <w:tcMar>
+              <w:top w:w="0" w:type="dxa"/>
+              <w:left w:w="0" w:type="dxa"/>
+              <w:bottom w:w="0" w:type="dxa"/>
+              <w:right w:w="0" w:type="dxa"/>
+            </w:tcMar>
+          </w:tcPr>
+          <w:p>
+            <w:pPr>
+              <w:pStyle w:val="Contenidodelatabla"/>
+              <w:widowControl w:val="false"/>
+              <w:rPr>
+                <w:rFonts w:ascii="Liberation Serif" w:hAnsi="Liberation Serif"/>
+                <w:sz w:val="20"/>
+                <w:szCs w:val="20"/>
+              </w:rPr>
+            </w:pPr>
+            <w:r>
+              <w:rPr>
+                <w:rFonts w:ascii="Liberation Serif" w:hAnsi="Liberation Serif"/>
+                <w:sz w:val="20"/>
+                <w:szCs w:val="20"/>
+              </w:rPr>
+            </w:r>
+          </w:p>
+        </w:tc>
+      </w:tr>
+      <w:tr>
+        <w:trPr>
+          <w:cantSplit w:val="true"/>
+        </w:trPr>
+        <w:tc>
+          <w:tcPr>
+            <w:tcW w:w="7026" w:type="dxa"/>
             <w:gridSpan w:val="6"/>
             <w:tcBorders>
               <w:top w:val="single" w:sz="2" w:space="0" w:color="000000"/>
@@ -961,21 +1071,28 @@
               <w:bottom w:val="single" w:sz="2" w:space="0" w:color="000000"/>
             </w:tcBorders>
             <w:shd w:color="auto" w:fill="auto" w:val="clear"/>
+            <w:tcMar>
+              <w:top w:w="0" w:type="dxa"/>
+              <w:left w:w="0" w:type="dxa"/>
+              <w:bottom w:w="0" w:type="dxa"/>
+              <w:right w:w="0" w:type="dxa"/>
+            </w:tcMar>
           </w:tcPr>
           <w:p>
             <w:pPr>
               <w:pStyle w:val="Contenidodelatabla"/>
+              <w:keepNext w:val="true"/>
               <w:widowControl w:val="false"/>
               <w:jc w:val="center"/>
               <w:rPr>
-                <w:rFonts w:ascii="Verdana" w:hAnsi="Verdana"/>
-                <w:sz w:val="20"/>
-                <w:szCs w:val="20"/>
-              </w:rPr>
-            </w:pPr>
-            <w:r>
-              <w:rPr>
-                <w:rFonts w:ascii="Verdana" w:hAnsi="Verdana"/>
+                <w:rFonts w:ascii="Liberation Serif" w:hAnsi="Liberation Serif"/>
+                <w:sz w:val="20"/>
+                <w:szCs w:val="20"/>
+              </w:rPr>
+            </w:pPr>
+            <w:r>
+              <w:rPr>
+                <w:rFonts w:ascii="Liberation Serif" w:hAnsi="Liberation Serif"/>
                 <w:b/>
                 <w:bCs/>
                 <w:sz w:val="20"/>
@@ -987,7 +1104,7 @@
         </w:tc>
         <w:tc>
           <w:tcPr>
-            <w:tcW w:w="2613" w:type="dxa"/>
+            <w:tcW w:w="2614" w:type="dxa"/>
             <w:tcBorders>
               <w:top w:val="single" w:sz="2" w:space="0" w:color="000000"/>
               <w:left w:val="single" w:sz="2" w:space="0" w:color="000000"/>
@@ -995,6 +1112,12 @@
               <w:right w:val="single" w:sz="2" w:space="0" w:color="000000"/>
             </w:tcBorders>
             <w:shd w:color="auto" w:fill="auto" w:val="clear"/>
+            <w:tcMar>
+              <w:top w:w="0" w:type="dxa"/>
+              <w:left w:w="0" w:type="dxa"/>
+              <w:bottom w:w="0" w:type="dxa"/>
+              <w:right w:w="0" w:type="dxa"/>
+            </w:tcMar>
           </w:tcPr>
           <w:p>
             <w:pPr>
@@ -1002,14 +1125,14 @@
               <w:widowControl w:val="false"/>
               <w:jc w:val="center"/>
               <w:rPr>
-                <w:rFonts w:ascii="Verdana" w:hAnsi="Verdana"/>
-                <w:sz w:val="20"/>
-                <w:szCs w:val="20"/>
-              </w:rPr>
-            </w:pPr>
-            <w:r>
-              <w:rPr>
-                <w:rFonts w:ascii="Verdana" w:hAnsi="Verdana"/>
+                <w:rFonts w:ascii="Liberation Serif" w:hAnsi="Liberation Serif"/>
+                <w:sz w:val="20"/>
+                <w:szCs w:val="20"/>
+              </w:rPr>
+            </w:pPr>
+            <w:r>
+              <w:rPr>
+                <w:rFonts w:ascii="Liberation Serif" w:hAnsi="Liberation Serif"/>
                 <w:b/>
                 <w:bCs/>
                 <w:sz w:val="20"/>
@@ -1021,30 +1144,39 @@
         </w:tc>
       </w:tr>
       <w:tr>
-        <w:trPr/>
-        <w:tc>
-          <w:tcPr>
-            <w:tcW w:w="7027" w:type="dxa"/>
+        <w:trPr>
+          <w:cantSplit w:val="true"/>
+        </w:trPr>
+        <w:tc>
+          <w:tcPr>
+            <w:tcW w:w="7026" w:type="dxa"/>
             <w:gridSpan w:val="6"/>
             <w:tcBorders>
               <w:left w:val="single" w:sz="2" w:space="0" w:color="000000"/>
             </w:tcBorders>
             <w:shd w:color="auto" w:fill="auto" w:val="clear"/>
+            <w:tcMar>
+              <w:top w:w="0" w:type="dxa"/>
+              <w:left w:w="0" w:type="dxa"/>
+              <w:bottom w:w="0" w:type="dxa"/>
+              <w:right w:w="0" w:type="dxa"/>
+            </w:tcMar>
           </w:tcPr>
           <w:p>
             <w:pPr>
               <w:pStyle w:val="Textbody"/>
+              <w:keepNext w:val="true"/>
               <w:widowControl w:val="false"/>
               <w:spacing w:lineRule="auto" w:line="240" w:before="0" w:after="0"/>
               <w:rPr>
-                <w:rFonts w:ascii="Verdana" w:hAnsi="Verdana"/>
-                <w:sz w:val="20"/>
-                <w:szCs w:val="20"/>
-              </w:rPr>
-            </w:pPr>
-            <w:r>
-              <w:rPr>
-                <w:rFonts w:ascii="Verdana" w:hAnsi="Verdana"/>
+                <w:rFonts w:ascii="Liberation Serif" w:hAnsi="Liberation Serif"/>
+                <w:sz w:val="20"/>
+                <w:szCs w:val="20"/>
+              </w:rPr>
+            </w:pPr>
+            <w:r>
+              <w:rPr>
+                <w:rFonts w:ascii="Liberation Serif" w:hAnsi="Liberation Serif"/>
                 <w:color w:val="000000"/>
                 <w:sz w:val="20"/>
                 <w:szCs w:val="20"/>
@@ -1056,12 +1188,18 @@
         </w:tc>
         <w:tc>
           <w:tcPr>
-            <w:tcW w:w="2613" w:type="dxa"/>
+            <w:tcW w:w="2614" w:type="dxa"/>
             <w:tcBorders>
               <w:left w:val="single" w:sz="2" w:space="0" w:color="000000"/>
               <w:right w:val="single" w:sz="2" w:space="0" w:color="000000"/>
             </w:tcBorders>
             <w:shd w:color="auto" w:fill="auto" w:val="clear"/>
+            <w:tcMar>
+              <w:top w:w="0" w:type="dxa"/>
+              <w:left w:w="0" w:type="dxa"/>
+              <w:bottom w:w="0" w:type="dxa"/>
+              <w:right w:w="0" w:type="dxa"/>
+            </w:tcMar>
           </w:tcPr>
           <w:p>
             <w:pPr>
@@ -1069,14 +1207,14 @@
               <w:widowControl w:val="false"/>
               <w:jc w:val="center"/>
               <w:rPr>
-                <w:rFonts w:ascii="Verdana" w:hAnsi="Verdana"/>
-                <w:sz w:val="20"/>
-                <w:szCs w:val="20"/>
-              </w:rPr>
-            </w:pPr>
-            <w:r>
-              <w:rPr>
-                <w:rFonts w:ascii="Verdana" w:hAnsi="Verdana"/>
+                <w:rFonts w:ascii="Liberation Serif" w:hAnsi="Liberation Serif"/>
+                <w:sz w:val="20"/>
+                <w:szCs w:val="20"/>
+              </w:rPr>
+            </w:pPr>
+            <w:r>
+              <w:rPr>
+                <w:rFonts w:ascii="Liberation Serif" w:hAnsi="Liberation Serif"/>
                 <w:sz w:val="20"/>
                 <w:szCs w:val="20"/>
               </w:rPr>
@@ -1086,30 +1224,39 @@
         </w:tc>
       </w:tr>
       <w:tr>
-        <w:trPr/>
-        <w:tc>
-          <w:tcPr>
-            <w:tcW w:w="7027" w:type="dxa"/>
+        <w:trPr>
+          <w:cantSplit w:val="true"/>
+        </w:trPr>
+        <w:tc>
+          <w:tcPr>
+            <w:tcW w:w="7026" w:type="dxa"/>
             <w:gridSpan w:val="6"/>
             <w:tcBorders>
               <w:left w:val="single" w:sz="2" w:space="0" w:color="000000"/>
             </w:tcBorders>
             <w:shd w:color="auto" w:fill="auto" w:val="clear"/>
+            <w:tcMar>
+              <w:top w:w="0" w:type="dxa"/>
+              <w:left w:w="0" w:type="dxa"/>
+              <w:bottom w:w="0" w:type="dxa"/>
+              <w:right w:w="0" w:type="dxa"/>
+            </w:tcMar>
           </w:tcPr>
           <w:p>
             <w:pPr>
               <w:pStyle w:val="Textbody"/>
+              <w:keepNext w:val="true"/>
               <w:widowControl w:val="false"/>
               <w:spacing w:lineRule="auto" w:line="240" w:before="0" w:after="0"/>
               <w:rPr>
-                <w:rFonts w:ascii="Verdana" w:hAnsi="Verdana"/>
-                <w:sz w:val="20"/>
-                <w:szCs w:val="20"/>
-              </w:rPr>
-            </w:pPr>
-            <w:r>
-              <w:rPr>
-                <w:rFonts w:ascii="Verdana" w:hAnsi="Verdana"/>
+                <w:rFonts w:ascii="Liberation Serif" w:hAnsi="Liberation Serif"/>
+                <w:sz w:val="20"/>
+                <w:szCs w:val="20"/>
+              </w:rPr>
+            </w:pPr>
+            <w:r>
+              <w:rPr>
+                <w:rFonts w:ascii="Liberation Serif" w:hAnsi="Liberation Serif"/>
                 <w:color w:val="000000"/>
                 <w:sz w:val="20"/>
                 <w:szCs w:val="20"/>
@@ -1121,12 +1268,18 @@
         </w:tc>
         <w:tc>
           <w:tcPr>
-            <w:tcW w:w="2613" w:type="dxa"/>
+            <w:tcW w:w="2614" w:type="dxa"/>
             <w:tcBorders>
               <w:left w:val="single" w:sz="2" w:space="0" w:color="000000"/>
               <w:right w:val="single" w:sz="2" w:space="0" w:color="000000"/>
             </w:tcBorders>
             <w:shd w:color="auto" w:fill="auto" w:val="clear"/>
+            <w:tcMar>
+              <w:top w:w="0" w:type="dxa"/>
+              <w:left w:w="0" w:type="dxa"/>
+              <w:bottom w:w="0" w:type="dxa"/>
+              <w:right w:w="0" w:type="dxa"/>
+            </w:tcMar>
           </w:tcPr>
           <w:p>
             <w:pPr>
@@ -1134,14 +1287,14 @@
               <w:widowControl w:val="false"/>
               <w:jc w:val="center"/>
               <w:rPr>
-                <w:rFonts w:ascii="Verdana" w:hAnsi="Verdana"/>
-                <w:sz w:val="20"/>
-                <w:szCs w:val="20"/>
-              </w:rPr>
-            </w:pPr>
-            <w:r>
-              <w:rPr>
-                <w:rFonts w:ascii="Verdana" w:hAnsi="Verdana"/>
+                <w:rFonts w:ascii="Liberation Serif" w:hAnsi="Liberation Serif"/>
+                <w:sz w:val="20"/>
+                <w:szCs w:val="20"/>
+              </w:rPr>
+            </w:pPr>
+            <w:r>
+              <w:rPr>
+                <w:rFonts w:ascii="Liberation Serif" w:hAnsi="Liberation Serif"/>
                 <w:sz w:val="20"/>
                 <w:szCs w:val="20"/>
               </w:rPr>
@@ -1151,30 +1304,39 @@
         </w:tc>
       </w:tr>
       <w:tr>
-        <w:trPr/>
-        <w:tc>
-          <w:tcPr>
-            <w:tcW w:w="7027" w:type="dxa"/>
+        <w:trPr>
+          <w:cantSplit w:val="true"/>
+        </w:trPr>
+        <w:tc>
+          <w:tcPr>
+            <w:tcW w:w="7026" w:type="dxa"/>
             <w:gridSpan w:val="6"/>
             <w:tcBorders>
               <w:left w:val="single" w:sz="2" w:space="0" w:color="000000"/>
             </w:tcBorders>
             <w:shd w:color="auto" w:fill="auto" w:val="clear"/>
+            <w:tcMar>
+              <w:top w:w="0" w:type="dxa"/>
+              <w:left w:w="0" w:type="dxa"/>
+              <w:bottom w:w="0" w:type="dxa"/>
+              <w:right w:w="0" w:type="dxa"/>
+            </w:tcMar>
           </w:tcPr>
           <w:p>
             <w:pPr>
               <w:pStyle w:val="Textbody"/>
+              <w:keepNext w:val="true"/>
               <w:widowControl w:val="false"/>
               <w:spacing w:lineRule="auto" w:line="240" w:before="0" w:after="0"/>
               <w:rPr>
-                <w:rFonts w:ascii="Verdana" w:hAnsi="Verdana"/>
-                <w:sz w:val="20"/>
-                <w:szCs w:val="20"/>
-              </w:rPr>
-            </w:pPr>
-            <w:r>
-              <w:rPr>
-                <w:rFonts w:ascii="Verdana" w:hAnsi="Verdana"/>
+                <w:rFonts w:ascii="Liberation Serif" w:hAnsi="Liberation Serif"/>
+                <w:sz w:val="20"/>
+                <w:szCs w:val="20"/>
+              </w:rPr>
+            </w:pPr>
+            <w:r>
+              <w:rPr>
+                <w:rFonts w:ascii="Liberation Serif" w:hAnsi="Liberation Serif"/>
                 <w:color w:val="000000"/>
                 <w:sz w:val="20"/>
                 <w:szCs w:val="20"/>
@@ -1186,12 +1348,18 @@
         </w:tc>
         <w:tc>
           <w:tcPr>
-            <w:tcW w:w="2613" w:type="dxa"/>
+            <w:tcW w:w="2614" w:type="dxa"/>
             <w:tcBorders>
               <w:left w:val="single" w:sz="2" w:space="0" w:color="000000"/>
               <w:right w:val="single" w:sz="2" w:space="0" w:color="000000"/>
             </w:tcBorders>
             <w:shd w:color="auto" w:fill="auto" w:val="clear"/>
+            <w:tcMar>
+              <w:top w:w="0" w:type="dxa"/>
+              <w:left w:w="0" w:type="dxa"/>
+              <w:bottom w:w="0" w:type="dxa"/>
+              <w:right w:w="0" w:type="dxa"/>
+            </w:tcMar>
           </w:tcPr>
           <w:p>
             <w:pPr>
@@ -1199,14 +1367,14 @@
               <w:widowControl w:val="false"/>
               <w:jc w:val="center"/>
               <w:rPr>
-                <w:rFonts w:ascii="Verdana" w:hAnsi="Verdana"/>
-                <w:sz w:val="20"/>
-                <w:szCs w:val="20"/>
-              </w:rPr>
-            </w:pPr>
-            <w:r>
-              <w:rPr>
-                <w:rFonts w:ascii="Verdana" w:hAnsi="Verdana"/>
+                <w:rFonts w:ascii="Liberation Serif" w:hAnsi="Liberation Serif"/>
+                <w:sz w:val="20"/>
+                <w:szCs w:val="20"/>
+              </w:rPr>
+            </w:pPr>
+            <w:r>
+              <w:rPr>
+                <w:rFonts w:ascii="Liberation Serif" w:hAnsi="Liberation Serif"/>
                 <w:sz w:val="20"/>
                 <w:szCs w:val="20"/>
               </w:rPr>
@@ -1216,30 +1384,39 @@
         </w:tc>
       </w:tr>
       <w:tr>
-        <w:trPr/>
-        <w:tc>
-          <w:tcPr>
-            <w:tcW w:w="7027" w:type="dxa"/>
+        <w:trPr>
+          <w:cantSplit w:val="true"/>
+        </w:trPr>
+        <w:tc>
+          <w:tcPr>
+            <w:tcW w:w="7026" w:type="dxa"/>
             <w:gridSpan w:val="6"/>
             <w:tcBorders>
               <w:left w:val="single" w:sz="2" w:space="0" w:color="000000"/>
             </w:tcBorders>
             <w:shd w:color="auto" w:fill="auto" w:val="clear"/>
+            <w:tcMar>
+              <w:top w:w="0" w:type="dxa"/>
+              <w:left w:w="0" w:type="dxa"/>
+              <w:bottom w:w="0" w:type="dxa"/>
+              <w:right w:w="0" w:type="dxa"/>
+            </w:tcMar>
           </w:tcPr>
           <w:p>
             <w:pPr>
               <w:pStyle w:val="Textbody"/>
+              <w:keepNext w:val="true"/>
               <w:widowControl w:val="false"/>
               <w:spacing w:lineRule="auto" w:line="240" w:before="0" w:after="0"/>
               <w:rPr>
-                <w:rFonts w:ascii="Verdana" w:hAnsi="Verdana"/>
-                <w:sz w:val="20"/>
-                <w:szCs w:val="20"/>
-              </w:rPr>
-            </w:pPr>
-            <w:r>
-              <w:rPr>
-                <w:rFonts w:ascii="Verdana" w:hAnsi="Verdana"/>
+                <w:rFonts w:ascii="Liberation Serif" w:hAnsi="Liberation Serif"/>
+                <w:sz w:val="20"/>
+                <w:szCs w:val="20"/>
+              </w:rPr>
+            </w:pPr>
+            <w:r>
+              <w:rPr>
+                <w:rFonts w:ascii="Liberation Serif" w:hAnsi="Liberation Serif"/>
                 <w:color w:val="000000"/>
                 <w:sz w:val="20"/>
                 <w:szCs w:val="20"/>
@@ -1251,12 +1428,18 @@
         </w:tc>
         <w:tc>
           <w:tcPr>
-            <w:tcW w:w="2613" w:type="dxa"/>
+            <w:tcW w:w="2614" w:type="dxa"/>
             <w:tcBorders>
               <w:left w:val="single" w:sz="2" w:space="0" w:color="000000"/>
               <w:right w:val="single" w:sz="2" w:space="0" w:color="000000"/>
             </w:tcBorders>
             <w:shd w:color="auto" w:fill="auto" w:val="clear"/>
+            <w:tcMar>
+              <w:top w:w="0" w:type="dxa"/>
+              <w:left w:w="0" w:type="dxa"/>
+              <w:bottom w:w="0" w:type="dxa"/>
+              <w:right w:w="0" w:type="dxa"/>
+            </w:tcMar>
           </w:tcPr>
           <w:p>
             <w:pPr>
@@ -1264,14 +1447,14 @@
               <w:widowControl w:val="false"/>
               <w:jc w:val="center"/>
               <w:rPr>
-                <w:rFonts w:ascii="Verdana" w:hAnsi="Verdana"/>
-                <w:sz w:val="20"/>
-                <w:szCs w:val="20"/>
-              </w:rPr>
-            </w:pPr>
-            <w:r>
-              <w:rPr>
-                <w:rFonts w:ascii="Verdana" w:hAnsi="Verdana"/>
+                <w:rFonts w:ascii="Liberation Serif" w:hAnsi="Liberation Serif"/>
+                <w:sz w:val="20"/>
+                <w:szCs w:val="20"/>
+              </w:rPr>
+            </w:pPr>
+            <w:r>
+              <w:rPr>
+                <w:rFonts w:ascii="Liberation Serif" w:hAnsi="Liberation Serif"/>
                 <w:sz w:val="20"/>
                 <w:szCs w:val="20"/>
               </w:rPr>
@@ -1281,30 +1464,39 @@
         </w:tc>
       </w:tr>
       <w:tr>
-        <w:trPr/>
-        <w:tc>
-          <w:tcPr>
-            <w:tcW w:w="7027" w:type="dxa"/>
+        <w:trPr>
+          <w:cantSplit w:val="true"/>
+        </w:trPr>
+        <w:tc>
+          <w:tcPr>
+            <w:tcW w:w="7026" w:type="dxa"/>
             <w:gridSpan w:val="6"/>
             <w:tcBorders>
               <w:left w:val="single" w:sz="2" w:space="0" w:color="000000"/>
             </w:tcBorders>
             <w:shd w:color="auto" w:fill="auto" w:val="clear"/>
+            <w:tcMar>
+              <w:top w:w="0" w:type="dxa"/>
+              <w:left w:w="0" w:type="dxa"/>
+              <w:bottom w:w="0" w:type="dxa"/>
+              <w:right w:w="0" w:type="dxa"/>
+            </w:tcMar>
           </w:tcPr>
           <w:p>
             <w:pPr>
               <w:pStyle w:val="Textbody"/>
+              <w:keepNext w:val="true"/>
               <w:widowControl w:val="false"/>
               <w:spacing w:lineRule="auto" w:line="240" w:before="0" w:after="0"/>
               <w:rPr>
-                <w:rFonts w:ascii="Verdana" w:hAnsi="Verdana"/>
-                <w:sz w:val="20"/>
-                <w:szCs w:val="20"/>
-              </w:rPr>
-            </w:pPr>
-            <w:r>
-              <w:rPr>
-                <w:rFonts w:ascii="Verdana" w:hAnsi="Verdana"/>
+                <w:rFonts w:ascii="Liberation Serif" w:hAnsi="Liberation Serif"/>
+                <w:sz w:val="20"/>
+                <w:szCs w:val="20"/>
+              </w:rPr>
+            </w:pPr>
+            <w:r>
+              <w:rPr>
+                <w:rFonts w:ascii="Liberation Serif" w:hAnsi="Liberation Serif"/>
                 <w:color w:val="000000"/>
                 <w:sz w:val="20"/>
                 <w:szCs w:val="20"/>
@@ -1316,12 +1508,18 @@
         </w:tc>
         <w:tc>
           <w:tcPr>
-            <w:tcW w:w="2613" w:type="dxa"/>
+            <w:tcW w:w="2614" w:type="dxa"/>
             <w:tcBorders>
               <w:left w:val="single" w:sz="2" w:space="0" w:color="000000"/>
               <w:right w:val="single" w:sz="2" w:space="0" w:color="000000"/>
             </w:tcBorders>
             <w:shd w:color="auto" w:fill="auto" w:val="clear"/>
+            <w:tcMar>
+              <w:top w:w="0" w:type="dxa"/>
+              <w:left w:w="0" w:type="dxa"/>
+              <w:bottom w:w="0" w:type="dxa"/>
+              <w:right w:w="0" w:type="dxa"/>
+            </w:tcMar>
           </w:tcPr>
           <w:p>
             <w:pPr>
@@ -1329,7 +1527,7 @@
               <w:widowControl w:val="false"/>
               <w:jc w:val="center"/>
               <w:rPr>
-                <w:rFonts w:ascii="Verdana" w:hAnsi="Verdana"/>
+                <w:rFonts w:ascii="Liberation Serif" w:hAnsi="Liberation Serif"/>
                 <w:sz w:val="20"/>
                 <w:szCs w:val="20"/>
               </w:rPr>
@@ -1337,7 +1535,7 @@
             <w:bookmarkStart w:id="4" w:name="__DdeLink__1773_11217817192"/>
             <w:r>
               <w:rPr>
-                <w:rFonts w:ascii="Verdana" w:hAnsi="Verdana"/>
+                <w:rFonts w:ascii="Liberation Serif" w:hAnsi="Liberation Serif"/>
                 <w:sz w:val="20"/>
                 <w:szCs w:val="20"/>
               </w:rPr>
@@ -1348,29 +1546,38 @@
         </w:tc>
       </w:tr>
       <w:tr>
-        <w:trPr/>
-        <w:tc>
-          <w:tcPr>
-            <w:tcW w:w="7027" w:type="dxa"/>
+        <w:trPr>
+          <w:cantSplit w:val="true"/>
+        </w:trPr>
+        <w:tc>
+          <w:tcPr>
+            <w:tcW w:w="7026" w:type="dxa"/>
             <w:gridSpan w:val="6"/>
             <w:tcBorders>
               <w:left w:val="single" w:sz="2" w:space="0" w:color="000000"/>
             </w:tcBorders>
             <w:shd w:color="auto" w:fill="auto" w:val="clear"/>
+            <w:tcMar>
+              <w:top w:w="0" w:type="dxa"/>
+              <w:left w:w="0" w:type="dxa"/>
+              <w:bottom w:w="0" w:type="dxa"/>
+              <w:right w:w="0" w:type="dxa"/>
+            </w:tcMar>
           </w:tcPr>
           <w:p>
             <w:pPr>
               <w:pStyle w:val="Contenidodelatabla"/>
-              <w:widowControl w:val="false"/>
-              <w:rPr>
-                <w:rFonts w:ascii="Verdana" w:hAnsi="Verdana"/>
-                <w:sz w:val="20"/>
-                <w:szCs w:val="20"/>
-              </w:rPr>
-            </w:pPr>
-            <w:r>
-              <w:rPr>
-                <w:rFonts w:ascii="Verdana" w:hAnsi="Verdana"/>
+              <w:keepNext w:val="true"/>
+              <w:widowControl w:val="false"/>
+              <w:rPr>
+                <w:rFonts w:ascii="Liberation Serif" w:hAnsi="Liberation Serif"/>
+                <w:sz w:val="20"/>
+                <w:szCs w:val="20"/>
+              </w:rPr>
+            </w:pPr>
+            <w:r>
+              <w:rPr>
+                <w:rFonts w:ascii="Liberation Serif" w:hAnsi="Liberation Serif"/>
                 <w:sz w:val="20"/>
                 <w:szCs w:val="20"/>
               </w:rPr>
@@ -1380,12 +1587,18 @@
         </w:tc>
         <w:tc>
           <w:tcPr>
-            <w:tcW w:w="2613" w:type="dxa"/>
+            <w:tcW w:w="2614" w:type="dxa"/>
             <w:tcBorders>
               <w:left w:val="single" w:sz="2" w:space="0" w:color="000000"/>
               <w:right w:val="single" w:sz="2" w:space="0" w:color="000000"/>
             </w:tcBorders>
             <w:shd w:color="auto" w:fill="auto" w:val="clear"/>
+            <w:tcMar>
+              <w:top w:w="0" w:type="dxa"/>
+              <w:left w:w="0" w:type="dxa"/>
+              <w:bottom w:w="0" w:type="dxa"/>
+              <w:right w:w="0" w:type="dxa"/>
+            </w:tcMar>
           </w:tcPr>
           <w:p>
             <w:pPr>
@@ -1393,14 +1606,14 @@
               <w:widowControl w:val="false"/>
               <w:jc w:val="center"/>
               <w:rPr>
-                <w:rFonts w:ascii="Verdana" w:hAnsi="Verdana"/>
-                <w:sz w:val="20"/>
-                <w:szCs w:val="20"/>
-              </w:rPr>
-            </w:pPr>
-            <w:r>
-              <w:rPr>
-                <w:rFonts w:ascii="Verdana" w:hAnsi="Verdana"/>
+                <w:rFonts w:ascii="Liberation Serif" w:hAnsi="Liberation Serif"/>
+                <w:sz w:val="20"/>
+                <w:szCs w:val="20"/>
+              </w:rPr>
+            </w:pPr>
+            <w:r>
+              <w:rPr>
+                <w:rFonts w:ascii="Liberation Serif" w:hAnsi="Liberation Serif"/>
                 <w:sz w:val="20"/>
                 <w:szCs w:val="20"/>
               </w:rPr>
@@ -1410,52 +1623,59 @@
         </w:tc>
       </w:tr>
       <w:tr>
-        <w:trPr/>
-        <w:tc>
-          <w:tcPr>
-            <w:tcW w:w="7027" w:type="dxa"/>
+        <w:trPr>
+          <w:cantSplit w:val="true"/>
+        </w:trPr>
+        <w:tc>
+          <w:tcPr>
+            <w:tcW w:w="7026" w:type="dxa"/>
             <w:gridSpan w:val="6"/>
             <w:tcBorders>
               <w:left w:val="single" w:sz="2" w:space="0" w:color="000000"/>
             </w:tcBorders>
             <w:shd w:color="auto" w:fill="auto" w:val="clear"/>
+            <w:tcMar>
+              <w:top w:w="0" w:type="dxa"/>
+              <w:left w:w="0" w:type="dxa"/>
+              <w:bottom w:w="0" w:type="dxa"/>
+              <w:right w:w="0" w:type="dxa"/>
+            </w:tcMar>
           </w:tcPr>
           <w:p>
             <w:pPr>
               <w:pStyle w:val="Contenidodelatabla"/>
-              <w:widowControl w:val="false"/>
-              <w:rPr>
-                <w:rFonts w:ascii="Verdana" w:hAnsi="Verdana"/>
-                <w:sz w:val="20"/>
-                <w:szCs w:val="20"/>
-              </w:rPr>
-            </w:pPr>
-            <w:r>
-              <w:rPr>
-                <w:rFonts w:ascii="Verdana" w:hAnsi="Verdana"/>
-                <w:sz w:val="20"/>
-                <w:szCs w:val="20"/>
-              </w:rPr>
-              <w:t>Jornada</w:t>
-            </w:r>
-            <w:r>
-              <w:rPr>
-                <w:rFonts w:ascii="Verdana" w:hAnsi="Verdana"/>
-                <w:sz w:val="20"/>
-                <w:szCs w:val="20"/>
-              </w:rPr>
-              <w:t>s</w:t>
-            </w:r>
-          </w:p>
-        </w:tc>
-        <w:tc>
-          <w:tcPr>
-            <w:tcW w:w="2613" w:type="dxa"/>
+              <w:keepNext w:val="true"/>
+              <w:widowControl w:val="false"/>
+              <w:rPr>
+                <w:rFonts w:ascii="Liberation Serif" w:hAnsi="Liberation Serif"/>
+                <w:sz w:val="20"/>
+                <w:szCs w:val="20"/>
+              </w:rPr>
+            </w:pPr>
+            <w:r>
+              <w:rPr>
+                <w:rFonts w:ascii="Liberation Serif" w:hAnsi="Liberation Serif"/>
+                <w:sz w:val="20"/>
+                <w:szCs w:val="20"/>
+              </w:rPr>
+              <w:t>Jornadas</w:t>
+            </w:r>
+          </w:p>
+        </w:tc>
+        <w:tc>
+          <w:tcPr>
+            <w:tcW w:w="2614" w:type="dxa"/>
             <w:tcBorders>
               <w:left w:val="single" w:sz="2" w:space="0" w:color="000000"/>
               <w:right w:val="single" w:sz="2" w:space="0" w:color="000000"/>
             </w:tcBorders>
             <w:shd w:color="auto" w:fill="auto" w:val="clear"/>
+            <w:tcMar>
+              <w:top w:w="0" w:type="dxa"/>
+              <w:left w:w="0" w:type="dxa"/>
+              <w:bottom w:w="0" w:type="dxa"/>
+              <w:right w:w="0" w:type="dxa"/>
+            </w:tcMar>
           </w:tcPr>
           <w:p>
             <w:pPr>
@@ -1463,14 +1683,14 @@
               <w:widowControl w:val="false"/>
               <w:jc w:val="center"/>
               <w:rPr>
-                <w:rFonts w:ascii="Verdana" w:hAnsi="Verdana"/>
-                <w:sz w:val="20"/>
-                <w:szCs w:val="20"/>
-              </w:rPr>
-            </w:pPr>
-            <w:r>
-              <w:rPr>
-                <w:rFonts w:ascii="Verdana" w:hAnsi="Verdana"/>
+                <w:rFonts w:ascii="Liberation Serif" w:hAnsi="Liberation Serif"/>
+                <w:sz w:val="20"/>
+                <w:szCs w:val="20"/>
+              </w:rPr>
+            </w:pPr>
+            <w:r>
+              <w:rPr>
+                <w:rFonts w:ascii="Liberation Serif" w:hAnsi="Liberation Serif"/>
                 <w:sz w:val="20"/>
                 <w:szCs w:val="20"/>
               </w:rPr>
@@ -1480,29 +1700,38 @@
         </w:tc>
       </w:tr>
       <w:tr>
-        <w:trPr/>
-        <w:tc>
-          <w:tcPr>
-            <w:tcW w:w="7027" w:type="dxa"/>
+        <w:trPr>
+          <w:cantSplit w:val="true"/>
+        </w:trPr>
+        <w:tc>
+          <w:tcPr>
+            <w:tcW w:w="7026" w:type="dxa"/>
             <w:gridSpan w:val="6"/>
             <w:tcBorders>
               <w:left w:val="single" w:sz="2" w:space="0" w:color="000000"/>
             </w:tcBorders>
             <w:shd w:color="auto" w:fill="auto" w:val="clear"/>
+            <w:tcMar>
+              <w:top w:w="0" w:type="dxa"/>
+              <w:left w:w="0" w:type="dxa"/>
+              <w:bottom w:w="0" w:type="dxa"/>
+              <w:right w:w="0" w:type="dxa"/>
+            </w:tcMar>
           </w:tcPr>
           <w:p>
             <w:pPr>
               <w:pStyle w:val="Contenidodelatabla"/>
-              <w:widowControl w:val="false"/>
-              <w:rPr>
-                <w:rFonts w:ascii="Verdana" w:hAnsi="Verdana"/>
-                <w:sz w:val="20"/>
-                <w:szCs w:val="20"/>
-              </w:rPr>
-            </w:pPr>
-            <w:r>
-              <w:rPr>
-                <w:rFonts w:ascii="Verdana" w:hAnsi="Verdana"/>
+              <w:keepNext w:val="true"/>
+              <w:widowControl w:val="false"/>
+              <w:rPr>
+                <w:rFonts w:ascii="Liberation Serif" w:hAnsi="Liberation Serif"/>
+                <w:sz w:val="20"/>
+                <w:szCs w:val="20"/>
+              </w:rPr>
+            </w:pPr>
+            <w:r>
+              <w:rPr>
+                <w:rFonts w:ascii="Liberation Serif" w:hAnsi="Liberation Serif"/>
                 <w:sz w:val="20"/>
                 <w:szCs w:val="20"/>
               </w:rPr>
@@ -1512,12 +1741,18 @@
         </w:tc>
         <w:tc>
           <w:tcPr>
-            <w:tcW w:w="2613" w:type="dxa"/>
+            <w:tcW w:w="2614" w:type="dxa"/>
             <w:tcBorders>
               <w:left w:val="single" w:sz="2" w:space="0" w:color="000000"/>
               <w:right w:val="single" w:sz="2" w:space="0" w:color="000000"/>
             </w:tcBorders>
             <w:shd w:color="auto" w:fill="auto" w:val="clear"/>
+            <w:tcMar>
+              <w:top w:w="0" w:type="dxa"/>
+              <w:left w:w="0" w:type="dxa"/>
+              <w:bottom w:w="0" w:type="dxa"/>
+              <w:right w:w="0" w:type="dxa"/>
+            </w:tcMar>
           </w:tcPr>
           <w:p>
             <w:pPr>
@@ -1525,14 +1760,14 @@
               <w:widowControl w:val="false"/>
               <w:jc w:val="center"/>
               <w:rPr>
-                <w:rFonts w:ascii="Verdana" w:hAnsi="Verdana"/>
-                <w:sz w:val="20"/>
-                <w:szCs w:val="20"/>
-              </w:rPr>
-            </w:pPr>
-            <w:r>
-              <w:rPr>
-                <w:rFonts w:ascii="Verdana" w:hAnsi="Verdana"/>
+                <w:rFonts w:ascii="Liberation Serif" w:hAnsi="Liberation Serif"/>
+                <w:sz w:val="20"/>
+                <w:szCs w:val="20"/>
+              </w:rPr>
+            </w:pPr>
+            <w:r>
+              <w:rPr>
+                <w:rFonts w:ascii="Liberation Serif" w:hAnsi="Liberation Serif"/>
                 <w:sz w:val="20"/>
                 <w:szCs w:val="20"/>
               </w:rPr>
@@ -1542,29 +1777,38 @@
         </w:tc>
       </w:tr>
       <w:tr>
-        <w:trPr/>
-        <w:tc>
-          <w:tcPr>
-            <w:tcW w:w="7027" w:type="dxa"/>
+        <w:trPr>
+          <w:cantSplit w:val="true"/>
+        </w:trPr>
+        <w:tc>
+          <w:tcPr>
+            <w:tcW w:w="7026" w:type="dxa"/>
             <w:gridSpan w:val="6"/>
             <w:tcBorders>
               <w:left w:val="single" w:sz="2" w:space="0" w:color="000000"/>
             </w:tcBorders>
             <w:shd w:color="auto" w:fill="auto" w:val="clear"/>
+            <w:tcMar>
+              <w:top w:w="0" w:type="dxa"/>
+              <w:left w:w="0" w:type="dxa"/>
+              <w:bottom w:w="0" w:type="dxa"/>
+              <w:right w:w="0" w:type="dxa"/>
+            </w:tcMar>
           </w:tcPr>
           <w:p>
             <w:pPr>
               <w:pStyle w:val="Contenidodelatabla"/>
-              <w:widowControl w:val="false"/>
-              <w:rPr>
-                <w:rFonts w:ascii="Verdana" w:hAnsi="Verdana"/>
-                <w:sz w:val="20"/>
-                <w:szCs w:val="20"/>
-              </w:rPr>
-            </w:pPr>
-            <w:r>
-              <w:rPr>
-                <w:rFonts w:ascii="Verdana" w:hAnsi="Verdana"/>
+              <w:keepNext w:val="true"/>
+              <w:widowControl w:val="false"/>
+              <w:rPr>
+                <w:rFonts w:ascii="Liberation Serif" w:hAnsi="Liberation Serif"/>
+                <w:sz w:val="20"/>
+                <w:szCs w:val="20"/>
+              </w:rPr>
+            </w:pPr>
+            <w:r>
+              <w:rPr>
+                <w:rFonts w:ascii="Liberation Serif" w:hAnsi="Liberation Serif"/>
                 <w:sz w:val="20"/>
                 <w:szCs w:val="20"/>
               </w:rPr>
@@ -1574,12 +1818,18 @@
         </w:tc>
         <w:tc>
           <w:tcPr>
-            <w:tcW w:w="2613" w:type="dxa"/>
+            <w:tcW w:w="2614" w:type="dxa"/>
             <w:tcBorders>
               <w:left w:val="single" w:sz="2" w:space="0" w:color="000000"/>
               <w:right w:val="single" w:sz="2" w:space="0" w:color="000000"/>
             </w:tcBorders>
             <w:shd w:color="auto" w:fill="auto" w:val="clear"/>
+            <w:tcMar>
+              <w:top w:w="0" w:type="dxa"/>
+              <w:left w:w="0" w:type="dxa"/>
+              <w:bottom w:w="0" w:type="dxa"/>
+              <w:right w:w="0" w:type="dxa"/>
+            </w:tcMar>
           </w:tcPr>
           <w:p>
             <w:pPr>
@@ -1587,14 +1837,14 @@
               <w:widowControl w:val="false"/>
               <w:jc w:val="center"/>
               <w:rPr>
-                <w:rFonts w:ascii="Verdana" w:hAnsi="Verdana"/>
-                <w:sz w:val="20"/>
-                <w:szCs w:val="20"/>
-              </w:rPr>
-            </w:pPr>
-            <w:r>
-              <w:rPr>
-                <w:rFonts w:ascii="Verdana" w:hAnsi="Verdana"/>
+                <w:rFonts w:ascii="Liberation Serif" w:hAnsi="Liberation Serif"/>
+                <w:sz w:val="20"/>
+                <w:szCs w:val="20"/>
+              </w:rPr>
+            </w:pPr>
+            <w:r>
+              <w:rPr>
+                <w:rFonts w:ascii="Liberation Serif" w:hAnsi="Liberation Serif"/>
                 <w:sz w:val="20"/>
                 <w:szCs w:val="20"/>
               </w:rPr>
@@ -1604,29 +1854,38 @@
         </w:tc>
       </w:tr>
       <w:tr>
-        <w:trPr/>
-        <w:tc>
-          <w:tcPr>
-            <w:tcW w:w="7027" w:type="dxa"/>
+        <w:trPr>
+          <w:cantSplit w:val="true"/>
+        </w:trPr>
+        <w:tc>
+          <w:tcPr>
+            <w:tcW w:w="7026" w:type="dxa"/>
             <w:gridSpan w:val="6"/>
             <w:tcBorders>
               <w:left w:val="single" w:sz="2" w:space="0" w:color="000000"/>
             </w:tcBorders>
             <w:shd w:color="auto" w:fill="auto" w:val="clear"/>
+            <w:tcMar>
+              <w:top w:w="0" w:type="dxa"/>
+              <w:left w:w="0" w:type="dxa"/>
+              <w:bottom w:w="0" w:type="dxa"/>
+              <w:right w:w="0" w:type="dxa"/>
+            </w:tcMar>
           </w:tcPr>
           <w:p>
             <w:pPr>
               <w:pStyle w:val="Contenidodelatabla"/>
-              <w:widowControl w:val="false"/>
-              <w:rPr>
-                <w:rFonts w:ascii="Verdana" w:hAnsi="Verdana"/>
-                <w:sz w:val="20"/>
-                <w:szCs w:val="20"/>
-              </w:rPr>
-            </w:pPr>
-            <w:r>
-              <w:rPr>
-                <w:rFonts w:ascii="Verdana" w:hAnsi="Verdana"/>
+              <w:keepNext w:val="true"/>
+              <w:widowControl w:val="false"/>
+              <w:rPr>
+                <w:rFonts w:ascii="Liberation Serif" w:hAnsi="Liberation Serif"/>
+                <w:sz w:val="20"/>
+                <w:szCs w:val="20"/>
+              </w:rPr>
+            </w:pPr>
+            <w:r>
+              <w:rPr>
+                <w:rFonts w:ascii="Liberation Serif" w:hAnsi="Liberation Serif"/>
                 <w:sz w:val="20"/>
                 <w:szCs w:val="20"/>
               </w:rPr>
@@ -1636,12 +1895,18 @@
         </w:tc>
         <w:tc>
           <w:tcPr>
-            <w:tcW w:w="2613" w:type="dxa"/>
+            <w:tcW w:w="2614" w:type="dxa"/>
             <w:tcBorders>
               <w:left w:val="single" w:sz="2" w:space="0" w:color="000000"/>
               <w:right w:val="single" w:sz="2" w:space="0" w:color="000000"/>
             </w:tcBorders>
             <w:shd w:color="auto" w:fill="auto" w:val="clear"/>
+            <w:tcMar>
+              <w:top w:w="0" w:type="dxa"/>
+              <w:left w:w="0" w:type="dxa"/>
+              <w:bottom w:w="0" w:type="dxa"/>
+              <w:right w:w="0" w:type="dxa"/>
+            </w:tcMar>
           </w:tcPr>
           <w:p>
             <w:pPr>
@@ -1649,14 +1914,14 @@
               <w:widowControl w:val="false"/>
               <w:jc w:val="center"/>
               <w:rPr>
-                <w:rFonts w:ascii="Verdana" w:hAnsi="Verdana"/>
-                <w:sz w:val="20"/>
-                <w:szCs w:val="20"/>
-              </w:rPr>
-            </w:pPr>
-            <w:r>
-              <w:rPr>
-                <w:rFonts w:ascii="Verdana" w:hAnsi="Verdana"/>
+                <w:rFonts w:ascii="Liberation Serif" w:hAnsi="Liberation Serif"/>
+                <w:sz w:val="20"/>
+                <w:szCs w:val="20"/>
+              </w:rPr>
+            </w:pPr>
+            <w:r>
+              <w:rPr>
+                <w:rFonts w:ascii="Liberation Serif" w:hAnsi="Liberation Serif"/>
                 <w:sz w:val="20"/>
                 <w:szCs w:val="20"/>
               </w:rPr>
@@ -1666,7 +1931,7 @@
             <w:bookmarkEnd w:id="5"/>
             <w:r>
               <w:rPr>
-                <w:rFonts w:ascii="Verdana" w:hAnsi="Verdana"/>
+                <w:rFonts w:ascii="Liberation Serif" w:hAnsi="Liberation Serif"/>
                 <w:sz w:val="20"/>
                 <w:szCs w:val="20"/>
               </w:rPr>
@@ -1676,29 +1941,38 @@
         </w:tc>
       </w:tr>
       <w:tr>
-        <w:trPr/>
-        <w:tc>
-          <w:tcPr>
-            <w:tcW w:w="7027" w:type="dxa"/>
+        <w:trPr>
+          <w:cantSplit w:val="true"/>
+        </w:trPr>
+        <w:tc>
+          <w:tcPr>
+            <w:tcW w:w="7026" w:type="dxa"/>
             <w:gridSpan w:val="6"/>
             <w:tcBorders>
               <w:left w:val="single" w:sz="2" w:space="0" w:color="000000"/>
             </w:tcBorders>
             <w:shd w:color="auto" w:fill="auto" w:val="clear"/>
+            <w:tcMar>
+              <w:top w:w="0" w:type="dxa"/>
+              <w:left w:w="0" w:type="dxa"/>
+              <w:bottom w:w="0" w:type="dxa"/>
+              <w:right w:w="0" w:type="dxa"/>
+            </w:tcMar>
           </w:tcPr>
           <w:p>
             <w:pPr>
               <w:pStyle w:val="Contenidodelatabla"/>
-              <w:widowControl w:val="false"/>
-              <w:rPr>
-                <w:rFonts w:ascii="Verdana" w:hAnsi="Verdana"/>
-                <w:sz w:val="20"/>
-                <w:szCs w:val="20"/>
-              </w:rPr>
-            </w:pPr>
-            <w:r>
-              <w:rPr>
-                <w:rFonts w:ascii="Verdana" w:hAnsi="Verdana"/>
+              <w:keepNext w:val="true"/>
+              <w:widowControl w:val="false"/>
+              <w:rPr>
+                <w:rFonts w:ascii="Liberation Serif" w:hAnsi="Liberation Serif"/>
+                <w:sz w:val="20"/>
+                <w:szCs w:val="20"/>
+              </w:rPr>
+            </w:pPr>
+            <w:r>
+              <w:rPr>
+                <w:rFonts w:ascii="Liberation Serif" w:hAnsi="Liberation Serif"/>
                 <w:sz w:val="20"/>
                 <w:szCs w:val="20"/>
               </w:rPr>
@@ -1708,12 +1982,18 @@
         </w:tc>
         <w:tc>
           <w:tcPr>
-            <w:tcW w:w="2613" w:type="dxa"/>
+            <w:tcW w:w="2614" w:type="dxa"/>
             <w:tcBorders>
               <w:left w:val="single" w:sz="2" w:space="0" w:color="000000"/>
               <w:right w:val="single" w:sz="2" w:space="0" w:color="000000"/>
             </w:tcBorders>
             <w:shd w:color="auto" w:fill="auto" w:val="clear"/>
+            <w:tcMar>
+              <w:top w:w="0" w:type="dxa"/>
+              <w:left w:w="0" w:type="dxa"/>
+              <w:bottom w:w="0" w:type="dxa"/>
+              <w:right w:w="0" w:type="dxa"/>
+            </w:tcMar>
           </w:tcPr>
           <w:p>
             <w:pPr>
@@ -1721,14 +2001,14 @@
               <w:widowControl w:val="false"/>
               <w:jc w:val="center"/>
               <w:rPr>
-                <w:rFonts w:ascii="Verdana" w:hAnsi="Verdana"/>
-                <w:sz w:val="20"/>
-                <w:szCs w:val="20"/>
-              </w:rPr>
-            </w:pPr>
-            <w:r>
-              <w:rPr>
-                <w:rFonts w:ascii="Verdana" w:hAnsi="Verdana"/>
+                <w:rFonts w:ascii="Liberation Serif" w:hAnsi="Liberation Serif"/>
+                <w:sz w:val="20"/>
+                <w:szCs w:val="20"/>
+              </w:rPr>
+            </w:pPr>
+            <w:r>
+              <w:rPr>
+                <w:rFonts w:ascii="Liberation Serif" w:hAnsi="Liberation Serif"/>
                 <w:sz w:val="20"/>
                 <w:szCs w:val="20"/>
               </w:rPr>
@@ -1738,7 +2018,7 @@
             <w:bookmarkEnd w:id="6"/>
             <w:r>
               <w:rPr>
-                <w:rFonts w:ascii="Verdana" w:hAnsi="Verdana"/>
+                <w:rFonts w:ascii="Liberation Serif" w:hAnsi="Liberation Serif"/>
                 <w:sz w:val="20"/>
                 <w:szCs w:val="20"/>
               </w:rPr>
@@ -1748,58 +2028,63 @@
         </w:tc>
       </w:tr>
       <w:tr>
-        <w:trPr/>
-        <w:tc>
-          <w:tcPr>
-            <w:tcW w:w="7027" w:type="dxa"/>
+        <w:trPr>
+          <w:cantSplit w:val="true"/>
+        </w:trPr>
+        <w:tc>
+          <w:tcPr>
+            <w:tcW w:w="7026" w:type="dxa"/>
             <w:gridSpan w:val="6"/>
             <w:tcBorders>
               <w:left w:val="single" w:sz="2" w:space="0" w:color="000000"/>
               <w:bottom w:val="single" w:sz="2" w:space="0" w:color="000000"/>
             </w:tcBorders>
             <w:shd w:color="auto" w:fill="auto" w:val="clear"/>
+            <w:tcMar>
+              <w:top w:w="0" w:type="dxa"/>
+              <w:left w:w="0" w:type="dxa"/>
+              <w:bottom w:w="0" w:type="dxa"/>
+              <w:right w:w="0" w:type="dxa"/>
+            </w:tcMar>
           </w:tcPr>
           <w:p>
             <w:pPr>
               <w:pStyle w:val="Contenidodelatabla"/>
-              <w:widowControl w:val="false"/>
-              <w:rPr>
-                <w:rFonts w:ascii="Verdana" w:hAnsi="Verdana"/>
-                <w:sz w:val="20"/>
-                <w:szCs w:val="20"/>
-              </w:rPr>
-            </w:pPr>
-            <w:r>
-              <w:rPr>
-                <w:rFonts w:ascii="Verdana" w:hAnsi="Verdana"/>
+              <w:keepNext w:val="true"/>
+              <w:widowControl w:val="false"/>
+              <w:rPr>
+                <w:rFonts w:ascii="Liberation Serif" w:hAnsi="Liberation Serif"/>
+                <w:sz w:val="20"/>
+                <w:szCs w:val="20"/>
+              </w:rPr>
+            </w:pPr>
+            <w:r>
+              <w:rPr>
+                <w:rFonts w:ascii="Liberation Serif" w:hAnsi="Liberation Serif"/>
                 <w:i/>
                 <w:iCs/>
                 <w:sz w:val="20"/>
                 <w:szCs w:val="20"/>
               </w:rPr>
-              <w:t>Descuento</w:t>
-            </w:r>
-            <w:r>
-              <w:rPr>
-                <w:rFonts w:ascii="Verdana" w:hAnsi="Verdana"/>
-                <w:i/>
-                <w:iCs/>
-                <w:sz w:val="20"/>
-                <w:szCs w:val="20"/>
-              </w:rPr>
-              <w:t>s</w:t>
-            </w:r>
-          </w:p>
-        </w:tc>
-        <w:tc>
-          <w:tcPr>
-            <w:tcW w:w="2613" w:type="dxa"/>
+              <w:t>Descuentos</w:t>
+            </w:r>
+          </w:p>
+        </w:tc>
+        <w:tc>
+          <w:tcPr>
+            <w:tcW w:w="2614" w:type="dxa"/>
             <w:tcBorders>
               <w:left w:val="single" w:sz="2" w:space="0" w:color="000000"/>
               <w:bottom w:val="single" w:sz="2" w:space="0" w:color="000000"/>
               <w:right w:val="single" w:sz="2" w:space="0" w:color="000000"/>
             </w:tcBorders>
             <w:shd w:color="auto" w:fill="auto" w:val="clear"/>
+            <w:tcMar>
+              <w:top w:w="0" w:type="dxa"/>
+              <w:left w:w="0" w:type="dxa"/>
+              <w:bottom w:w="0" w:type="dxa"/>
+              <w:right w:w="0" w:type="dxa"/>
+            </w:tcMar>
           </w:tcPr>
           <w:p>
             <w:pPr>
@@ -1807,14 +2092,14 @@
               <w:widowControl w:val="false"/>
               <w:jc w:val="center"/>
               <w:rPr>
-                <w:rFonts w:ascii="Verdana" w:hAnsi="Verdana"/>
-                <w:sz w:val="20"/>
-                <w:szCs w:val="20"/>
-              </w:rPr>
-            </w:pPr>
-            <w:r>
-              <w:rPr>
-                <w:rFonts w:ascii="Verdana" w:hAnsi="Verdana"/>
+                <w:rFonts w:ascii="Liberation Serif" w:hAnsi="Liberation Serif"/>
+                <w:sz w:val="20"/>
+                <w:szCs w:val="20"/>
+              </w:rPr>
+            </w:pPr>
+            <w:r>
+              <w:rPr>
+                <w:rFonts w:ascii="Liberation Serif" w:hAnsi="Liberation Serif"/>
                 <w:sz w:val="20"/>
                 <w:szCs w:val="20"/>
               </w:rPr>
@@ -1824,7 +2109,7 @@
             <w:bookmarkEnd w:id="7"/>
             <w:r>
               <w:rPr>
-                <w:rFonts w:ascii="Verdana" w:hAnsi="Verdana"/>
+                <w:rFonts w:ascii="Liberation Serif" w:hAnsi="Liberation Serif"/>
                 <w:sz w:val="20"/>
                 <w:szCs w:val="20"/>
               </w:rPr>
@@ -1836,10 +2121,11 @@
       <w:tr>
         <w:trPr>
           <w:trHeight w:val="660" w:hRule="atLeast"/>
+          <w:cantSplit w:val="true"/>
         </w:trPr>
         <w:tc>
           <w:tcPr>
-            <w:tcW w:w="4588" w:type="dxa"/>
+            <w:tcW w:w="4587" w:type="dxa"/>
             <w:gridSpan w:val="3"/>
             <w:vMerge w:val="restart"/>
             <w:tcBorders>
@@ -1847,20 +2133,27 @@
               <w:bottom w:val="single" w:sz="2" w:space="0" w:color="000000"/>
             </w:tcBorders>
             <w:shd w:color="auto" w:fill="auto" w:val="clear"/>
+            <w:tcMar>
+              <w:top w:w="0" w:type="dxa"/>
+              <w:left w:w="0" w:type="dxa"/>
+              <w:bottom w:w="0" w:type="dxa"/>
+              <w:right w:w="0" w:type="dxa"/>
+            </w:tcMar>
           </w:tcPr>
           <w:p>
             <w:pPr>
               <w:pStyle w:val="Standard"/>
-              <w:widowControl w:val="false"/>
-              <w:rPr>
-                <w:rFonts w:ascii="Verdana" w:hAnsi="Verdana"/>
-                <w:sz w:val="20"/>
-                <w:szCs w:val="20"/>
-              </w:rPr>
-            </w:pPr>
-            <w:r>
-              <w:rPr>
-                <w:rFonts w:ascii="Verdana" w:hAnsi="Verdana"/>
+              <w:keepNext w:val="true"/>
+              <w:widowControl w:val="false"/>
+              <w:rPr>
+                <w:rFonts w:ascii="Liberation Serif" w:hAnsi="Liberation Serif"/>
+                <w:sz w:val="20"/>
+                <w:szCs w:val="20"/>
+              </w:rPr>
+            </w:pPr>
+            <w:r>
+              <w:rPr>
+                <w:rFonts w:ascii="Liberation Serif" w:hAnsi="Liberation Serif"/>
                 <w:sz w:val="20"/>
                 <w:szCs w:val="20"/>
               </w:rPr>
@@ -1873,40 +2166,20 @@
               <w:widowControl w:val="false"/>
               <w:jc w:val="center"/>
               <w:rPr>
-                <w:rFonts w:ascii="Verdana" w:hAnsi="Verdana"/>
-                <w:sz w:val="20"/>
-                <w:szCs w:val="20"/>
-              </w:rPr>
-            </w:pPr>
-            <w:r>
-              <w:rPr>
-                <w:rFonts w:ascii="Verdana" w:hAnsi="Verdana"/>
+                <w:rFonts w:ascii="Liberation Serif" w:hAnsi="Liberation Serif"/>
+                <w:sz w:val="20"/>
+                <w:szCs w:val="20"/>
+              </w:rPr>
+            </w:pPr>
+            <w:r>
+              <w:rPr>
+                <w:rFonts w:ascii="Liberation Serif" w:hAnsi="Liberation Serif"/>
                 <w:color w:val="000000"/>
                 <w:sz w:val="20"/>
                 <w:szCs w:val="20"/>
                 <w:lang w:val="es-SV"/>
               </w:rPr>
-              <w:t>+++=$invoice.</w:t>
-            </w:r>
-            <w:r>
-              <w:rPr>
-                <w:rFonts w:ascii="Verdana" w:hAnsi="Verdana"/>
-                <w:color w:val="000000"/>
-                <w:sz w:val="20"/>
-                <w:szCs w:val="20"/>
-                <w:lang w:val="es-SV"/>
-              </w:rPr>
-              <w:t>payment_method</w:t>
-            </w:r>
-            <w:r>
-              <w:rPr>
-                <w:rFonts w:ascii="Verdana" w:hAnsi="Verdana"/>
-                <w:color w:val="000000"/>
-                <w:sz w:val="20"/>
-                <w:szCs w:val="20"/>
-                <w:lang w:val="es-SV"/>
-              </w:rPr>
-              <w:t>+++</w:t>
+              <w:t>+++=$invoice.payment_method+++</w:t>
             </w:r>
           </w:p>
         </w:tc>
@@ -1919,51 +2192,50 @@
               <w:bottom w:val="single" w:sz="2" w:space="0" w:color="000000"/>
             </w:tcBorders>
             <w:shd w:color="auto" w:fill="auto" w:val="clear"/>
+            <w:tcMar>
+              <w:top w:w="0" w:type="dxa"/>
+              <w:left w:w="0" w:type="dxa"/>
+              <w:bottom w:w="0" w:type="dxa"/>
+              <w:right w:w="0" w:type="dxa"/>
+            </w:tcMar>
           </w:tcPr>
           <w:p>
             <w:pPr>
               <w:pStyle w:val="Contenidodelatabla"/>
               <w:widowControl w:val="false"/>
               <w:rPr>
-                <w:rFonts w:ascii="Verdana" w:hAnsi="Verdana"/>
-                <w:i w:val="false"/>
+                <w:rFonts w:ascii="Liberation Serif" w:hAnsi="Liberation Serif"/>
+                <w:sz w:val="20"/>
+                <w:szCs w:val="20"/>
+              </w:rPr>
+            </w:pPr>
+            <w:r>
+              <w:rPr>
+                <w:rFonts w:ascii="Liberation Serif" w:hAnsi="Liberation Serif"/>
                 <w:i w:val="false"/>
                 <w:iCs w:val="false"/>
                 <w:sz w:val="20"/>
                 <w:szCs w:val="20"/>
               </w:rPr>
-            </w:pPr>
-            <w:r>
-              <w:rPr>
-                <w:rFonts w:ascii="Verdana" w:hAnsi="Verdana"/>
-                <w:i w:val="false"/>
-                <w:iCs w:val="false"/>
-                <w:sz w:val="20"/>
-                <w:szCs w:val="20"/>
-              </w:rPr>
-              <w:t xml:space="preserve">Saldo pendiente </w:t>
-            </w:r>
-            <w:r>
-              <w:rPr>
-                <w:rFonts w:ascii="Verdana" w:hAnsi="Verdana"/>
-                <w:i w:val="false"/>
-                <w:iCs w:val="false"/>
-                <w:sz w:val="20"/>
-                <w:szCs w:val="20"/>
-              </w:rPr>
-              <w:t>$</w:t>
-            </w:r>
-          </w:p>
-        </w:tc>
-        <w:tc>
-          <w:tcPr>
-            <w:tcW w:w="2613" w:type="dxa"/>
+              <w:t>Saldo pendiente $</w:t>
+            </w:r>
+          </w:p>
+        </w:tc>
+        <w:tc>
+          <w:tcPr>
+            <w:tcW w:w="2614" w:type="dxa"/>
             <w:tcBorders>
               <w:left w:val="single" w:sz="2" w:space="0" w:color="000000"/>
               <w:bottom w:val="single" w:sz="2" w:space="0" w:color="000000"/>
               <w:right w:val="single" w:sz="2" w:space="0" w:color="000000"/>
             </w:tcBorders>
             <w:shd w:color="auto" w:fill="auto" w:val="clear"/>
+            <w:tcMar>
+              <w:top w:w="0" w:type="dxa"/>
+              <w:left w:w="0" w:type="dxa"/>
+              <w:bottom w:w="0" w:type="dxa"/>
+              <w:right w:w="0" w:type="dxa"/>
+            </w:tcMar>
           </w:tcPr>
           <w:p>
             <w:pPr>
@@ -1971,14 +2243,14 @@
               <w:widowControl w:val="false"/>
               <w:jc w:val="center"/>
               <w:rPr>
-                <w:rFonts w:ascii="Verdana" w:hAnsi="Verdana"/>
-                <w:sz w:val="20"/>
-                <w:szCs w:val="20"/>
-              </w:rPr>
-            </w:pPr>
-            <w:r>
-              <w:rPr>
-                <w:rFonts w:ascii="Verdana" w:hAnsi="Verdana"/>
+                <w:rFonts w:ascii="Liberation Serif" w:hAnsi="Liberation Serif"/>
+                <w:sz w:val="20"/>
+                <w:szCs w:val="20"/>
+              </w:rPr>
+            </w:pPr>
+            <w:r>
+              <w:rPr>
+                <w:rFonts w:ascii="Liberation Serif" w:hAnsi="Liberation Serif"/>
                 <w:sz w:val="20"/>
                 <w:szCs w:val="20"/>
               </w:rPr>
@@ -1988,7 +2260,7 @@
             <w:bookmarkEnd w:id="8"/>
             <w:r>
               <w:rPr>
-                <w:rFonts w:ascii="Verdana" w:hAnsi="Verdana"/>
+                <w:rFonts w:ascii="Liberation Serif" w:hAnsi="Liberation Serif"/>
                 <w:sz w:val="20"/>
                 <w:szCs w:val="20"/>
               </w:rPr>
@@ -1998,10 +2270,12 @@
         </w:tc>
       </w:tr>
       <w:tr>
-        <w:trPr/>
-        <w:tc>
-          <w:tcPr>
-            <w:tcW w:w="4588" w:type="dxa"/>
+        <w:trPr>
+          <w:cantSplit w:val="true"/>
+        </w:trPr>
+        <w:tc>
+          <w:tcPr>
+            <w:tcW w:w="4587" w:type="dxa"/>
             <w:gridSpan w:val="3"/>
             <w:vMerge w:val="continue"/>
             <w:tcBorders>
@@ -2009,20 +2283,26 @@
               <w:bottom w:val="single" w:sz="2" w:space="0" w:color="000000"/>
             </w:tcBorders>
             <w:shd w:color="auto" w:fill="auto" w:val="clear"/>
+            <w:tcMar>
+              <w:top w:w="0" w:type="dxa"/>
+              <w:left w:w="0" w:type="dxa"/>
+              <w:bottom w:w="0" w:type="dxa"/>
+              <w:right w:w="0" w:type="dxa"/>
+            </w:tcMar>
           </w:tcPr>
           <w:p>
             <w:pPr>
               <w:pStyle w:val="Standard"/>
               <w:widowControl w:val="false"/>
               <w:rPr>
-                <w:rFonts w:ascii="Verdana" w:hAnsi="Verdana"/>
-                <w:sz w:val="20"/>
-                <w:szCs w:val="20"/>
-              </w:rPr>
-            </w:pPr>
-            <w:r>
-              <w:rPr>
-                <w:rFonts w:ascii="Verdana" w:hAnsi="Verdana"/>
+                <w:rFonts w:ascii="Liberation Serif" w:hAnsi="Liberation Serif"/>
+                <w:sz w:val="20"/>
+                <w:szCs w:val="20"/>
+              </w:rPr>
+            </w:pPr>
+            <w:r>
+              <w:rPr>
+                <w:rFonts w:ascii="Liberation Serif" w:hAnsi="Liberation Serif"/>
                 <w:sz w:val="20"/>
                 <w:szCs w:val="20"/>
               </w:rPr>
@@ -2038,20 +2318,26 @@
               <w:bottom w:val="single" w:sz="2" w:space="0" w:color="000000"/>
             </w:tcBorders>
             <w:shd w:color="auto" w:fill="auto" w:val="clear"/>
+            <w:tcMar>
+              <w:top w:w="0" w:type="dxa"/>
+              <w:left w:w="0" w:type="dxa"/>
+              <w:bottom w:w="0" w:type="dxa"/>
+              <w:right w:w="0" w:type="dxa"/>
+            </w:tcMar>
           </w:tcPr>
           <w:p>
             <w:pPr>
               <w:pStyle w:val="Contenidodelatabla"/>
               <w:widowControl w:val="false"/>
               <w:rPr>
-                <w:rFonts w:ascii="Verdana" w:hAnsi="Verdana"/>
-                <w:sz w:val="20"/>
-                <w:szCs w:val="20"/>
-              </w:rPr>
-            </w:pPr>
-            <w:r>
-              <w:rPr>
-                <w:rFonts w:ascii="Verdana" w:hAnsi="Verdana"/>
+                <w:rFonts w:ascii="Liberation Serif" w:hAnsi="Liberation Serif"/>
+                <w:sz w:val="20"/>
+                <w:szCs w:val="20"/>
+              </w:rPr>
+            </w:pPr>
+            <w:r>
+              <w:rPr>
+                <w:rFonts w:ascii="Liberation Serif" w:hAnsi="Liberation Serif"/>
                 <w:b/>
                 <w:bCs/>
                 <w:sz w:val="20"/>
@@ -2063,13 +2349,19 @@
         </w:tc>
         <w:tc>
           <w:tcPr>
-            <w:tcW w:w="2613" w:type="dxa"/>
+            <w:tcW w:w="2614" w:type="dxa"/>
             <w:tcBorders>
               <w:left w:val="single" w:sz="2" w:space="0" w:color="000000"/>
               <w:bottom w:val="single" w:sz="2" w:space="0" w:color="000000"/>
               <w:right w:val="single" w:sz="2" w:space="0" w:color="000000"/>
             </w:tcBorders>
             <w:shd w:color="auto" w:fill="auto" w:val="clear"/>
+            <w:tcMar>
+              <w:top w:w="0" w:type="dxa"/>
+              <w:left w:w="0" w:type="dxa"/>
+              <w:bottom w:w="0" w:type="dxa"/>
+              <w:right w:w="0" w:type="dxa"/>
+            </w:tcMar>
           </w:tcPr>
           <w:p>
             <w:pPr>
@@ -2077,14 +2369,14 @@
               <w:widowControl w:val="false"/>
               <w:jc w:val="center"/>
               <w:rPr>
-                <w:rFonts w:ascii="Verdana" w:hAnsi="Verdana"/>
-                <w:sz w:val="20"/>
-                <w:szCs w:val="20"/>
-              </w:rPr>
-            </w:pPr>
-            <w:r>
-              <w:rPr>
-                <w:rFonts w:ascii="Verdana" w:hAnsi="Verdana"/>
+                <w:rFonts w:ascii="Liberation Serif" w:hAnsi="Liberation Serif"/>
+                <w:sz w:val="20"/>
+                <w:szCs w:val="20"/>
+              </w:rPr>
+            </w:pPr>
+            <w:r>
+              <w:rPr>
+                <w:rFonts w:ascii="Liberation Serif" w:hAnsi="Liberation Serif"/>
                 <w:b/>
                 <w:bCs/>
                 <w:sz w:val="20"/>
@@ -2098,16 +2390,17 @@
     </w:tbl>
     <w:p>
       <w:pPr>
-        <w:pStyle w:val="Standard"/>
+        <w:pStyle w:val="Normal"/>
+        <w:spacing w:before="0" w:after="200"/>
         <w:rPr>
-          <w:rFonts w:ascii="Verdana" w:hAnsi="Verdana"/>
+          <w:rFonts w:ascii="Liberation Serif" w:hAnsi="Liberation Serif"/>
           <w:sz w:val="20"/>
           <w:szCs w:val="20"/>
         </w:rPr>
       </w:pPr>
       <w:r>
         <w:rPr>
-          <w:rFonts w:ascii="Verdana" w:hAnsi="Verdana"/>
+          <w:rFonts w:ascii="Liberation Serif" w:hAnsi="Liberation Serif"/>
           <w:sz w:val="20"/>
           <w:szCs w:val="20"/>
         </w:rPr>
@@ -2118,14 +2411,14 @@
         <w:pStyle w:val="Normal"/>
         <w:spacing w:before="0" w:after="200"/>
         <w:rPr>
-          <w:rFonts w:ascii="Verdana" w:hAnsi="Verdana"/>
+          <w:rFonts w:ascii="Liberation Serif" w:hAnsi="Liberation Serif"/>
           <w:sz w:val="20"/>
           <w:szCs w:val="20"/>
         </w:rPr>
       </w:pPr>
       <w:r>
         <w:rPr>
-          <w:rFonts w:ascii="Verdana" w:hAnsi="Verdana"/>
+          <w:rFonts w:ascii="Liberation Serif" w:hAnsi="Liberation Serif"/>
           <w:sz w:val="20"/>
           <w:szCs w:val="20"/>
         </w:rPr>
@@ -2542,7 +2835,7 @@
     <w:pPr>
       <w:widowControl/>
       <w:suppressAutoHyphens w:val="true"/>
-      <w:overflowPunct w:val="true"/>
+      <w:overflowPunct w:val="false"/>
       <w:bidi w:val="0"/>
       <w:spacing w:lineRule="auto" w:line="288" w:before="0" w:after="200"/>
       <w:jc w:val="left"/>
@@ -3433,7 +3726,7 @@
     <w:pPr>
       <w:widowControl/>
       <w:suppressAutoHyphens w:val="true"/>
-      <w:overflowPunct w:val="true"/>
+      <w:overflowPunct w:val="false"/>
       <w:bidi w:val="0"/>
       <w:spacing w:before="0" w:after="0"/>
       <w:jc w:val="left"/>

</xml_diff>